<commit_message>
Add mofdified write up
</commit_message>
<xml_diff>
--- a/advanced_lane_finding.docx
+++ b/advanced_lane_finding.docx
@@ -1,6 +1,7 @@
 
 <file path=word/document.xml><?xml version="1.0" encoding="utf-8"?>
 <w:document xmlns:wpc="http://schemas.microsoft.com/office/word/2010/wordprocessingCanvas" xmlns:cx="http://schemas.microsoft.com/office/drawing/2014/chartex" xmlns:cx1="http://schemas.microsoft.com/office/drawing/2015/9/8/chartex" xmlns:cx2="http://schemas.microsoft.com/office/drawing/2015/10/21/chartex" xmlns:cx3="http://schemas.microsoft.com/office/drawing/2016/5/9/chartex" xmlns:cx4="http://schemas.microsoft.com/office/drawing/2016/5/10/chartex" xmlns:cx5="http://schemas.microsoft.com/office/drawing/2016/5/11/chartex" xmlns:cx6="http://schemas.microsoft.com/office/drawing/2016/5/12/chartex" xmlns:cx7="http://schemas.microsoft.com/office/drawing/2016/5/13/chartex" xmlns:cx8="http://schemas.microsoft.com/office/drawing/2016/5/14/chartex" xmlns:mc="http://schemas.openxmlformats.org/markup-compatibility/2006" xmlns:aink="http://schemas.microsoft.com/office/drawing/2016/ink" xmlns:am3d="http://schemas.microsoft.com/office/drawing/2017/model3d" xmlns:o="urn:schemas-microsoft-com:office:office" xmlns:r="http://schemas.openxmlformats.org/officeDocument/2006/relationships" xmlns:m="http://schemas.openxmlformats.org/officeDocument/2006/math" xmlns:v="urn:schemas-microsoft-com:vml" xmlns:wp14="http://schemas.microsoft.com/office/word/2010/wordprocessingDrawing" xmlns:wp="http://schemas.openxmlformats.org/drawingml/2006/wordprocessingDrawing" xmlns:w10="urn:schemas-microsoft-com:office:word" xmlns:w="http://schemas.openxmlformats.org/wordprocessingml/2006/main" xmlns:w14="http://schemas.microsoft.com/office/word/2010/wordml" xmlns:w15="http://schemas.microsoft.com/office/word/2012/wordml" xmlns:w16cex="http://schemas.microsoft.com/office/word/2018/wordml/cex" xmlns:w16cid="http://schemas.microsoft.com/office/word/2016/wordml/cid" xmlns:w16="http://schemas.microsoft.com/office/word/2018/wordml" xmlns:w16se="http://schemas.microsoft.com/office/word/2015/wordml/symex" xmlns:wpg="http://schemas.microsoft.com/office/word/2010/wordprocessingGroup" xmlns:wpi="http://schemas.microsoft.com/office/word/2010/wordprocessingInk" xmlns:wne="http://schemas.microsoft.com/office/word/2006/wordml" xmlns:wps="http://schemas.microsoft.com/office/word/2010/wordprocessingShape" mc:Ignorable="w14 w15 w16se w16cid w16 w16cex wp14">
+  <w:background w:color="FFFFFF"/>
   <w:body>
     <w:p>
       <w:pPr>
@@ -23,7 +24,7 @@
         </w:rPr>
       </w:pPr>
       <w:r>
-        <w:t xml:space="preserve">                                                           </w:t>
+        <w:t xml:space="preserve">                                                </w:t>
       </w:r>
       <w:r>
         <w:rPr>
@@ -71,6 +72,74 @@
       <w:pPr>
         <w:rPr>
           <w:rFonts w:ascii="Kalinga" w:hAnsi="Kalinga" w:cs="Kalinga"/>
+          <w:color w:val="24292E"/>
+          <w:sz w:val="28"/>
+          <w:szCs w:val="28"/>
+        </w:rPr>
+      </w:pPr>
+      <w:r>
+        <w:rPr>
+          <w:rFonts w:ascii="Kalinga" w:hAnsi="Kalinga" w:cs="Kalinga"/>
+          <w:color w:val="24292E"/>
+          <w:sz w:val="28"/>
+          <w:szCs w:val="28"/>
+        </w:rPr>
+        <w:t>Advance Lane Finding has been one of the challenging, but one of the most interesting project. Though I struggled due to lack of python knowledge for Computer Vision, the pain was every worth it, as the magic unfolded with every baby step I took to implement. The project can be found in this link:</w:t>
+      </w:r>
+      <w:r>
+        <w:rPr>
+          <w:rFonts w:ascii="Kalinga" w:hAnsi="Kalinga" w:cs="Kalinga"/>
+          <w:color w:val="24292E"/>
+          <w:sz w:val="28"/>
+          <w:szCs w:val="28"/>
+        </w:rPr>
+        <w:t xml:space="preserve"> </w:t>
+      </w:r>
+      <w:hyperlink r:id="rId7" w:history="1">
+        <w:r>
+          <w:rPr>
+            <w:rStyle w:val="Hyperlink"/>
+            <w:rFonts w:ascii="Kalinga" w:hAnsi="Kalinga" w:cs="Kalinga"/>
+            <w:sz w:val="28"/>
+            <w:szCs w:val="28"/>
+          </w:rPr>
+          <w:t>AdvanceLaneFind</w:t>
+        </w:r>
+      </w:hyperlink>
+    </w:p>
+    <w:p>
+      <w:pPr>
+        <w:rPr>
+          <w:b/>
+          <w:color w:val="262626" w:themeColor="text1" w:themeTint="D9"/>
+          <w:sz w:val="36"/>
+          <w:szCs w:val="36"/>
+          <w:u w:val="single"/>
+          <w14:shadow w14:blurRad="0" w14:dist="38100" w14:dir="2700000" w14:sx="100000" w14:sy="100000" w14:kx="0" w14:ky="0" w14:algn="bl">
+            <w14:schemeClr w14:val="accent5"/>
+          </w14:shadow>
+          <w14:textOutline w14:w="6731" w14:cap="flat" w14:cmpd="sng" w14:algn="ctr">
+            <w14:solidFill>
+              <w14:schemeClr w14:val="bg1"/>
+            </w14:solidFill>
+            <w14:prstDash w14:val="solid"/>
+            <w14:round/>
+          </w14:textOutline>
+        </w:rPr>
+      </w:pPr>
+    </w:p>
+    <w:p>
+      <w:pPr>
+        <w:rPr>
+          <w:rFonts w:ascii="Kalinga" w:hAnsi="Kalinga" w:cs="Kalinga"/>
+          <w:color w:val="24292E"/>
+          <w:sz w:val="28"/>
+          <w:szCs w:val="28"/>
+        </w:rPr>
+      </w:pPr>
+      <w:r>
+        <w:rPr>
+          <w:rFonts w:ascii="Kalinga" w:hAnsi="Kalinga" w:cs="Kalinga"/>
           <w:b/>
           <w:bCs/>
           <w:color w:val="0000FF"/>
@@ -87,8 +156,556 @@
             <w14:round/>
           </w14:textOutline>
         </w:rPr>
-      </w:pPr>
-      <w:r>
+        <w:t>Camera Calibration</w:t>
+      </w:r>
+    </w:p>
+    <w:p>
+      <w:pPr>
+        <w:pStyle w:val="NormalWeb"/>
+        <w:spacing w:before="0" w:beforeAutospacing="0" w:after="0" w:afterAutospacing="0" w:line="276" w:lineRule="auto"/>
+        <w:rPr>
+          <w:rFonts w:ascii="Kalinga" w:hAnsi="Kalinga" w:cs="Kalinga"/>
+          <w:color w:val="24292E"/>
+          <w:sz w:val="28"/>
+          <w:szCs w:val="28"/>
+        </w:rPr>
+      </w:pPr>
+      <w:r>
+        <w:rPr>
+          <w:rFonts w:ascii="Kalinga" w:hAnsi="Kalinga" w:cs="Kalinga"/>
+          <w:color w:val="24292E"/>
+          <w:sz w:val="28"/>
+          <w:szCs w:val="28"/>
+        </w:rPr>
+        <w:t xml:space="preserve">Cameras use curved lenses, due to which light rays bend a little or too high at the edges of the lenses. This distorts the images, making them a little or more bent than they usually are. This is </w:t>
+      </w:r>
+      <w:r>
+        <w:rPr>
+          <w:rFonts w:ascii="Kalinga" w:hAnsi="Kalinga" w:cs="Kalinga"/>
+          <w:color w:val="C00000"/>
+          <w:sz w:val="28"/>
+          <w:szCs w:val="28"/>
+        </w:rPr>
+        <w:t>radial distortion</w:t>
+      </w:r>
+      <w:r>
+        <w:rPr>
+          <w:rFonts w:ascii="Kalinga" w:hAnsi="Kalinga" w:cs="Kalinga"/>
+          <w:color w:val="24292E"/>
+          <w:sz w:val="28"/>
+          <w:szCs w:val="28"/>
+        </w:rPr>
+        <w:t xml:space="preserve">. Another is when they are not parallel to the imaging plane. This makes image looks tilted and the objects look closer or farther than they are.  This is </w:t>
+      </w:r>
+      <w:r>
+        <w:rPr>
+          <w:rFonts w:ascii="Kalinga" w:hAnsi="Kalinga" w:cs="Kalinga"/>
+          <w:color w:val="C00000"/>
+          <w:sz w:val="28"/>
+          <w:szCs w:val="28"/>
+        </w:rPr>
+        <w:t>tangential distortion</w:t>
+      </w:r>
+      <w:r>
+        <w:rPr>
+          <w:rFonts w:ascii="Kalinga" w:hAnsi="Kalinga" w:cs="Kalinga"/>
+          <w:color w:val="24292E"/>
+          <w:sz w:val="28"/>
+          <w:szCs w:val="28"/>
+        </w:rPr>
+        <w:t>.</w:t>
+      </w:r>
+      <w:r>
+        <w:rPr>
+          <w:rFonts w:ascii="Kalinga" w:hAnsi="Kalinga" w:cs="Kalinga"/>
+          <w:color w:val="24292E"/>
+          <w:sz w:val="28"/>
+          <w:szCs w:val="28"/>
+        </w:rPr>
+        <w:t xml:space="preserve"> </w:t>
+      </w:r>
+      <w:r>
+        <w:rPr>
+          <w:rFonts w:ascii="Kalinga" w:hAnsi="Kalinga" w:cs="Kalinga"/>
+          <w:color w:val="24292E"/>
+          <w:sz w:val="28"/>
+          <w:szCs w:val="28"/>
+        </w:rPr>
+        <w:t xml:space="preserve">The code for this step is contained in file </w:t>
+      </w:r>
+      <w:r>
+        <w:rPr>
+          <w:rFonts w:ascii="Kalinga" w:hAnsi="Kalinga" w:cs="Kalinga"/>
+          <w:color w:val="0070C0"/>
+          <w:sz w:val="28"/>
+          <w:szCs w:val="28"/>
+        </w:rPr>
+        <w:t>camera_calibration.py</w:t>
+      </w:r>
+      <w:r>
+        <w:rPr>
+          <w:rFonts w:ascii="Kalinga" w:hAnsi="Kalinga" w:cs="Kalinga"/>
+          <w:color w:val="24292E"/>
+          <w:sz w:val="28"/>
+          <w:szCs w:val="28"/>
+        </w:rPr>
+        <w:t>.</w:t>
+      </w:r>
+      <w:r>
+        <w:rPr>
+          <w:rFonts w:ascii="Kalinga" w:hAnsi="Kalinga" w:cs="Kalinga"/>
+          <w:color w:val="24292E"/>
+          <w:sz w:val="28"/>
+          <w:szCs w:val="28"/>
+        </w:rPr>
+        <w:t xml:space="preserve">  </w:t>
+      </w:r>
+    </w:p>
+    <w:p>
+      <w:pPr>
+        <w:pStyle w:val="NormalWeb"/>
+        <w:spacing w:before="0" w:beforeAutospacing="0" w:after="0" w:afterAutospacing="0" w:line="276" w:lineRule="auto"/>
+        <w:rPr>
+          <w:rFonts w:ascii="Kalinga" w:hAnsi="Kalinga" w:cs="Kalinga"/>
+          <w:color w:val="24292E"/>
+          <w:sz w:val="28"/>
+          <w:szCs w:val="28"/>
+        </w:rPr>
+      </w:pPr>
+    </w:p>
+    <w:p>
+      <w:pPr>
+        <w:pStyle w:val="NormalWeb"/>
+        <w:spacing w:before="0" w:beforeAutospacing="0" w:after="0" w:afterAutospacing="0" w:line="276" w:lineRule="auto"/>
+        <w:rPr>
+          <w:rFonts w:ascii="Kalinga" w:hAnsi="Kalinga" w:cs="Kalinga"/>
+          <w:color w:val="24292E"/>
+          <w:sz w:val="28"/>
+          <w:szCs w:val="28"/>
+        </w:rPr>
+      </w:pPr>
+      <w:r>
+        <w:rPr>
+          <w:rFonts w:ascii="Kalinga" w:hAnsi="Kalinga" w:cs="Kalinga"/>
+          <w:color w:val="24292E"/>
+          <w:sz w:val="28"/>
+          <w:szCs w:val="28"/>
+        </w:rPr>
+        <w:t xml:space="preserve">Therefore, the first step is to calculate the calibration matrix and the distortion coefficients of the camera which is used for finding lane lines. Each chessboard has 8x6 corners to detect </w:t>
+      </w:r>
+      <w:r>
+        <w:rPr>
+          <w:rFonts w:ascii="Kalinga" w:hAnsi="Kalinga" w:cs="Kalinga"/>
+          <w:color w:val="24292E"/>
+          <w:sz w:val="28"/>
+          <w:szCs w:val="28"/>
+        </w:rPr>
+        <w:t xml:space="preserve">in the image. I </w:t>
+      </w:r>
+      <w:r>
+        <w:rPr>
+          <w:rFonts w:ascii="Kalinga" w:hAnsi="Kalinga" w:cs="Kalinga"/>
+          <w:color w:val="24292E"/>
+          <w:sz w:val="28"/>
+          <w:szCs w:val="28"/>
+        </w:rPr>
+        <w:t xml:space="preserve">start by </w:t>
+      </w:r>
+      <w:r>
+        <w:rPr>
+          <w:rFonts w:ascii="Kalinga" w:hAnsi="Kalinga" w:cs="Kalinga"/>
+          <w:color w:val="24292E"/>
+          <w:sz w:val="28"/>
+          <w:szCs w:val="28"/>
+        </w:rPr>
+        <w:t>prepar</w:t>
+      </w:r>
+      <w:r>
+        <w:rPr>
+          <w:rFonts w:ascii="Kalinga" w:hAnsi="Kalinga" w:cs="Kalinga"/>
+          <w:color w:val="24292E"/>
+          <w:sz w:val="28"/>
+          <w:szCs w:val="28"/>
+        </w:rPr>
+        <w:t>ing object points. Object points are the 3D points of the corners of the real undistorted image, in x, y, z plane. I convert it to 2D by reshaping it to 2x2 matrix where z will become 0. Another I prepare is the</w:t>
+      </w:r>
+      <w:r>
+        <w:rPr>
+          <w:rFonts w:ascii="Kalinga" w:hAnsi="Kalinga" w:cs="Kalinga"/>
+          <w:color w:val="24292E"/>
+          <w:sz w:val="28"/>
+          <w:szCs w:val="28"/>
+        </w:rPr>
+        <w:t xml:space="preserve"> Image points</w:t>
+      </w:r>
+      <w:r>
+        <w:rPr>
+          <w:rFonts w:ascii="Kalinga" w:hAnsi="Kalinga" w:cs="Kalinga"/>
+          <w:color w:val="24292E"/>
+          <w:sz w:val="28"/>
+          <w:szCs w:val="28"/>
+        </w:rPr>
+        <w:t xml:space="preserve"> array, which is the empty 2D</w:t>
+      </w:r>
+      <w:r>
+        <w:rPr>
+          <w:rFonts w:ascii="Kalinga" w:hAnsi="Kalinga" w:cs="Kalinga"/>
+          <w:color w:val="24292E"/>
+          <w:sz w:val="28"/>
+          <w:szCs w:val="28"/>
+        </w:rPr>
+        <w:t xml:space="preserve"> </w:t>
+      </w:r>
+      <w:r>
+        <w:rPr>
+          <w:rFonts w:ascii="Kalinga" w:hAnsi="Kalinga" w:cs="Kalinga"/>
+          <w:color w:val="24292E"/>
+          <w:sz w:val="28"/>
+          <w:szCs w:val="28"/>
+        </w:rPr>
+        <w:t xml:space="preserve">array to append </w:t>
+      </w:r>
+      <w:r>
+        <w:rPr>
+          <w:rFonts w:ascii="Kalinga" w:hAnsi="Kalinga" w:cs="Kalinga"/>
+          <w:color w:val="24292E"/>
+          <w:sz w:val="28"/>
+          <w:szCs w:val="28"/>
+        </w:rPr>
+        <w:t xml:space="preserve">corners of the distorted image. </w:t>
+      </w:r>
+    </w:p>
+    <w:p>
+      <w:pPr>
+        <w:pStyle w:val="NormalWeb"/>
+        <w:spacing w:before="0" w:beforeAutospacing="0" w:after="0" w:afterAutospacing="0" w:line="276" w:lineRule="auto"/>
+        <w:rPr>
+          <w:rFonts w:ascii="Kalinga" w:hAnsi="Kalinga" w:cs="Kalinga"/>
+          <w:color w:val="24292E"/>
+          <w:sz w:val="28"/>
+          <w:szCs w:val="28"/>
+        </w:rPr>
+      </w:pPr>
+      <w:r>
+        <w:rPr>
+          <w:rFonts w:ascii="Kalinga" w:hAnsi="Kalinga" w:cs="Kalinga"/>
+          <w:color w:val="24292E"/>
+          <w:sz w:val="28"/>
+          <w:szCs w:val="28"/>
+        </w:rPr>
+        <w:lastRenderedPageBreak/>
+        <w:t xml:space="preserve">An OpenCV function called </w:t>
+      </w:r>
+      <w:r>
+        <w:rPr>
+          <w:rFonts w:ascii="Kalinga" w:hAnsi="Kalinga" w:cs="Kalinga"/>
+          <w:color w:val="0070C0"/>
+          <w:sz w:val="28"/>
+          <w:szCs w:val="28"/>
+        </w:rPr>
+        <w:t>cv2.</w:t>
+      </w:r>
+      <w:r>
+        <w:rPr>
+          <w:rFonts w:ascii="Kalinga" w:hAnsi="Kalinga" w:cs="Kalinga"/>
+          <w:color w:val="0070C0"/>
+          <w:sz w:val="28"/>
+          <w:szCs w:val="28"/>
+        </w:rPr>
+        <w:t>findChessboradCorners</w:t>
+      </w:r>
+      <w:r>
+        <w:rPr>
+          <w:rFonts w:ascii="Kalinga" w:hAnsi="Kalinga" w:cs="Kalinga"/>
+          <w:color w:val="0070C0"/>
+          <w:sz w:val="28"/>
+          <w:szCs w:val="28"/>
+        </w:rPr>
+        <w:t>()</w:t>
+      </w:r>
+      <w:r>
+        <w:rPr>
+          <w:rFonts w:ascii="Kalinga" w:hAnsi="Kalinga" w:cs="Kalinga"/>
+          <w:color w:val="24292E"/>
+          <w:sz w:val="28"/>
+          <w:szCs w:val="28"/>
+        </w:rPr>
+        <w:t xml:space="preserve"> is used to detect the distorted chessboard corners. For each image, the detected corners are appended to the image points array and the copy of the prepared object points are appended to another array, since object points are same for all the images. The final array of the image points and the object points are fed into a function called </w:t>
+      </w:r>
+      <w:r>
+        <w:rPr>
+          <w:rFonts w:ascii="Kalinga" w:hAnsi="Kalinga" w:cs="Kalinga"/>
+          <w:color w:val="0070C0"/>
+          <w:sz w:val="28"/>
+          <w:szCs w:val="28"/>
+        </w:rPr>
+        <w:t>cv2.</w:t>
+      </w:r>
+      <w:r>
+        <w:rPr>
+          <w:rFonts w:ascii="Kalinga" w:hAnsi="Kalinga" w:cs="Kalinga"/>
+          <w:color w:val="0070C0"/>
+          <w:sz w:val="28"/>
+          <w:szCs w:val="28"/>
+        </w:rPr>
+        <w:t>calibrateCamera</w:t>
+      </w:r>
+      <w:r>
+        <w:rPr>
+          <w:rFonts w:ascii="Kalinga" w:hAnsi="Kalinga" w:cs="Kalinga"/>
+          <w:color w:val="0070C0"/>
+          <w:sz w:val="28"/>
+          <w:szCs w:val="28"/>
+        </w:rPr>
+        <w:t xml:space="preserve">() </w:t>
+      </w:r>
+      <w:r>
+        <w:rPr>
+          <w:rFonts w:ascii="Kalinga" w:hAnsi="Kalinga" w:cs="Kalinga"/>
+          <w:color w:val="24292E"/>
+          <w:sz w:val="28"/>
+          <w:szCs w:val="28"/>
+        </w:rPr>
+        <w:t>to get the desired calibration matrix and distortion coefficients.</w:t>
+      </w:r>
+    </w:p>
+    <w:p>
+      <w:pPr>
+        <w:pStyle w:val="NormalWeb"/>
+        <w:spacing w:before="0" w:beforeAutospacing="0" w:after="0" w:afterAutospacing="0" w:line="360" w:lineRule="auto"/>
+        <w:rPr>
+          <w:rFonts w:ascii="Kalinga" w:hAnsi="Kalinga" w:cs="Kalinga"/>
+          <w:color w:val="24292E"/>
+        </w:rPr>
+      </w:pPr>
+    </w:p>
+    <w:p>
+      <w:pPr>
+        <w:pStyle w:val="NormalWeb"/>
+        <w:spacing w:before="0" w:beforeAutospacing="0" w:after="0" w:afterAutospacing="0" w:line="360" w:lineRule="auto"/>
+        <w:jc w:val="center"/>
+        <w:rPr>
+          <w:rFonts w:ascii="Kalinga" w:hAnsi="Kalinga" w:cs="Kalinga"/>
+          <w:color w:val="24292E"/>
+        </w:rPr>
+      </w:pPr>
+      <w:r>
+        <w:rPr>
+          <w:rFonts w:ascii="Kalinga" w:hAnsi="Kalinga" w:cs="Kalinga"/>
+          <w:noProof/>
+        </w:rPr>
+        <w:drawing>
+          <wp:inline distT="0" distB="0" distL="0" distR="0" wp14:anchorId="6AE79104" wp14:editId="310C1AB5">
+            <wp:extent cx="3657600" cy="1966090"/>
+            <wp:effectExtent l="0" t="0" r="0" b="0"/>
+            <wp:docPr id="1" name="Picture 1"/>
+            <wp:cNvGraphicFramePr>
+              <a:graphicFrameLocks xmlns:a="http://schemas.openxmlformats.org/drawingml/2006/main" noChangeAspect="1"/>
+            </wp:cNvGraphicFramePr>
+            <a:graphic xmlns:a="http://schemas.openxmlformats.org/drawingml/2006/main">
+              <a:graphicData uri="http://schemas.openxmlformats.org/drawingml/2006/picture">
+                <pic:pic xmlns:pic="http://schemas.openxmlformats.org/drawingml/2006/picture">
+                  <pic:nvPicPr>
+                    <pic:cNvPr id="0" name="Picture 1"/>
+                    <pic:cNvPicPr>
+                      <a:picLocks noChangeAspect="1" noChangeArrowheads="1"/>
+                    </pic:cNvPicPr>
+                  </pic:nvPicPr>
+                  <pic:blipFill>
+                    <a:blip r:embed="rId8" cstate="print">
+                      <a:extLst>
+                        <a:ext uri="{28A0092B-C50C-407E-A947-70E740481C1C}">
+                          <a14:useLocalDpi xmlns:a14="http://schemas.microsoft.com/office/drawing/2010/main" val="0"/>
+                        </a:ext>
+                      </a:extLst>
+                    </a:blip>
+                    <a:srcRect/>
+                    <a:stretch>
+                      <a:fillRect/>
+                    </a:stretch>
+                  </pic:blipFill>
+                  <pic:spPr bwMode="auto">
+                    <a:xfrm>
+                      <a:off x="0" y="0"/>
+                      <a:ext cx="3686540" cy="1981646"/>
+                    </a:xfrm>
+                    <a:prstGeom prst="rect">
+                      <a:avLst/>
+                    </a:prstGeom>
+                    <a:noFill/>
+                    <a:ln>
+                      <a:noFill/>
+                    </a:ln>
+                  </pic:spPr>
+                </pic:pic>
+              </a:graphicData>
+            </a:graphic>
+          </wp:inline>
+        </w:drawing>
+      </w:r>
+    </w:p>
+    <w:p>
+      <w:pPr>
+        <w:pStyle w:val="NormalWeb"/>
+        <w:spacing w:before="0" w:beforeAutospacing="0" w:after="0" w:afterAutospacing="0"/>
+        <w:rPr>
+          <w:rFonts w:ascii="Segoe UI" w:hAnsi="Segoe UI" w:cs="Segoe UI"/>
+          <w:color w:val="24292E"/>
+        </w:rPr>
+      </w:pPr>
+      <w:r>
+        <w:rPr>
+          <w:rFonts w:ascii="Kalinga" w:hAnsi="Kalinga" w:cs="Kalinga"/>
+          <w:color w:val="24292E"/>
+        </w:rPr>
+        <w:tab/>
+      </w:r>
+      <w:r>
+        <w:rPr>
+          <w:rFonts w:ascii="Kalinga" w:hAnsi="Kalinga" w:cs="Kalinga"/>
+          <w:color w:val="24292E"/>
+        </w:rPr>
+        <w:tab/>
+      </w:r>
+      <w:r>
+        <w:rPr>
+          <w:rFonts w:ascii="Kalinga" w:hAnsi="Kalinga" w:cs="Kalinga"/>
+          <w:color w:val="24292E"/>
+        </w:rPr>
+        <w:tab/>
+        <w:t xml:space="preserve">                 </w:t>
+      </w:r>
+      <w:r>
+        <w:rPr>
+          <w:rFonts w:ascii="Segoe UI" w:hAnsi="Segoe UI" w:cs="Segoe UI"/>
+          <w:color w:val="24292E"/>
+        </w:rPr>
+        <w:t>Fig 1: Chessboard Corners</w:t>
+      </w:r>
+    </w:p>
+    <w:p>
+      <w:pPr>
+        <w:pStyle w:val="NormalWeb"/>
+        <w:spacing w:before="0" w:beforeAutospacing="0" w:after="0" w:afterAutospacing="0"/>
+        <w:rPr>
+          <w:rFonts w:ascii="Segoe UI" w:hAnsi="Segoe UI" w:cs="Segoe UI"/>
+          <w:color w:val="24292E"/>
+        </w:rPr>
+      </w:pPr>
+    </w:p>
+    <w:p>
+      <w:pPr>
+        <w:pStyle w:val="NormalWeb"/>
+        <w:spacing w:before="0" w:beforeAutospacing="0" w:after="0" w:afterAutospacing="0"/>
+        <w:rPr>
+          <w:rFonts w:ascii="Kalinga" w:hAnsi="Kalinga" w:cs="Kalinga"/>
+          <w:color w:val="24292E"/>
+          <w:sz w:val="28"/>
+          <w:szCs w:val="28"/>
+        </w:rPr>
+      </w:pPr>
+      <w:r>
+        <w:rPr>
+          <w:rFonts w:ascii="Kalinga" w:hAnsi="Kalinga" w:cs="Kalinga"/>
+          <w:color w:val="24292E"/>
+          <w:sz w:val="28"/>
+          <w:szCs w:val="28"/>
+        </w:rPr>
+        <w:t xml:space="preserve">And when </w:t>
+      </w:r>
+      <w:r>
+        <w:rPr>
+          <w:rFonts w:ascii="Kalinga" w:hAnsi="Kalinga" w:cs="Kalinga"/>
+          <w:color w:val="24292E"/>
+          <w:sz w:val="28"/>
+          <w:szCs w:val="28"/>
+        </w:rPr>
+        <w:t>I applied distortion correction to this image, I obtained the following result:</w:t>
+      </w:r>
+    </w:p>
+    <w:p>
+      <w:pPr>
+        <w:pStyle w:val="NormalWeb"/>
+        <w:spacing w:before="0" w:beforeAutospacing="0" w:after="0" w:afterAutospacing="0"/>
+        <w:rPr>
+          <w:rFonts w:ascii="Kalinga" w:hAnsi="Kalinga" w:cs="Kalinga"/>
+          <w:color w:val="24292E"/>
+          <w:sz w:val="28"/>
+          <w:szCs w:val="28"/>
+        </w:rPr>
+      </w:pPr>
+      <w:r>
+        <w:rPr>
+          <w:rFonts w:ascii="Segoe UI" w:hAnsi="Segoe UI" w:cs="Segoe UI"/>
+          <w:noProof/>
+          <w:color w:val="24292E"/>
+        </w:rPr>
+        <w:drawing>
+          <wp:inline distT="0" distB="0" distL="0" distR="0" wp14:anchorId="0B2B1345" wp14:editId="2C65CCAD">
+            <wp:extent cx="5277973" cy="1534333"/>
+            <wp:effectExtent l="0" t="0" r="0" b="8890"/>
+            <wp:docPr id="2" name="Picture 2"/>
+            <wp:cNvGraphicFramePr>
+              <a:graphicFrameLocks xmlns:a="http://schemas.openxmlformats.org/drawingml/2006/main" noChangeAspect="1"/>
+            </wp:cNvGraphicFramePr>
+            <a:graphic xmlns:a="http://schemas.openxmlformats.org/drawingml/2006/main">
+              <a:graphicData uri="http://schemas.openxmlformats.org/drawingml/2006/picture">
+                <pic:pic xmlns:pic="http://schemas.openxmlformats.org/drawingml/2006/picture">
+                  <pic:nvPicPr>
+                    <pic:cNvPr id="0" name="Picture 2"/>
+                    <pic:cNvPicPr>
+                      <a:picLocks noChangeAspect="1" noChangeArrowheads="1"/>
+                    </pic:cNvPicPr>
+                  </pic:nvPicPr>
+                  <pic:blipFill>
+                    <a:blip r:embed="rId9" cstate="print">
+                      <a:extLst>
+                        <a:ext uri="{28A0092B-C50C-407E-A947-70E740481C1C}">
+                          <a14:useLocalDpi xmlns:a14="http://schemas.microsoft.com/office/drawing/2010/main" val="0"/>
+                        </a:ext>
+                      </a:extLst>
+                    </a:blip>
+                    <a:srcRect/>
+                    <a:stretch>
+                      <a:fillRect/>
+                    </a:stretch>
+                  </pic:blipFill>
+                  <pic:spPr bwMode="auto">
+                    <a:xfrm>
+                      <a:off x="0" y="0"/>
+                      <a:ext cx="5323688" cy="1547622"/>
+                    </a:xfrm>
+                    <a:prstGeom prst="rect">
+                      <a:avLst/>
+                    </a:prstGeom>
+                    <a:noFill/>
+                    <a:ln>
+                      <a:noFill/>
+                    </a:ln>
+                  </pic:spPr>
+                </pic:pic>
+              </a:graphicData>
+            </a:graphic>
+          </wp:inline>
+        </w:drawing>
+      </w:r>
+    </w:p>
+    <w:p>
+      <w:pPr>
+        <w:pStyle w:val="NormalWeb"/>
+        <w:spacing w:before="0" w:beforeAutospacing="0" w:after="0" w:afterAutospacing="0"/>
+        <w:rPr>
+          <w:rFonts w:ascii="Kalinga" w:hAnsi="Kalinga" w:cs="Kalinga"/>
+          <w:color w:val="24292E"/>
+          <w:sz w:val="28"/>
+          <w:szCs w:val="28"/>
+        </w:rPr>
+      </w:pPr>
+    </w:p>
+    <w:p>
+      <w:pPr>
+        <w:pStyle w:val="NormalWeb"/>
+        <w:spacing w:before="0" w:beforeAutospacing="0" w:after="0" w:afterAutospacing="0"/>
         <w:rPr>
           <w:rFonts w:ascii="Kalinga" w:hAnsi="Kalinga" w:cs="Kalinga"/>
           <w:b/>
@@ -107,438 +724,6 @@
             <w14:round/>
           </w14:textOutline>
         </w:rPr>
-        <w:t>Camera Calibration</w:t>
-      </w:r>
-    </w:p>
-    <w:p>
-      <w:pPr>
-        <w:pStyle w:val="NormalWeb"/>
-        <w:spacing w:before="0" w:beforeAutospacing="0" w:after="0" w:afterAutospacing="0" w:line="276" w:lineRule="auto"/>
-        <w:rPr>
-          <w:rFonts w:ascii="Kalinga" w:hAnsi="Kalinga" w:cs="Kalinga"/>
-          <w:color w:val="24292E"/>
-          <w:sz w:val="28"/>
-          <w:szCs w:val="28"/>
-        </w:rPr>
-      </w:pPr>
-      <w:r>
-        <w:rPr>
-          <w:rFonts w:ascii="Kalinga" w:hAnsi="Kalinga" w:cs="Kalinga"/>
-          <w:color w:val="24292E"/>
-          <w:sz w:val="28"/>
-          <w:szCs w:val="28"/>
-        </w:rPr>
-        <w:t xml:space="preserve">The code for this step is contained </w:t>
-      </w:r>
-      <w:r>
-        <w:rPr>
-          <w:rFonts w:ascii="Kalinga" w:hAnsi="Kalinga" w:cs="Kalinga"/>
-          <w:color w:val="24292E"/>
-          <w:sz w:val="28"/>
-          <w:szCs w:val="28"/>
-        </w:rPr>
-        <w:t xml:space="preserve">in file </w:t>
-      </w:r>
-      <w:r>
-        <w:rPr>
-          <w:rFonts w:ascii="Kalinga" w:hAnsi="Kalinga" w:cs="Kalinga"/>
-          <w:color w:val="0070C0"/>
-          <w:sz w:val="28"/>
-          <w:szCs w:val="28"/>
-        </w:rPr>
-        <w:t>camera_calibration.py</w:t>
-      </w:r>
-      <w:r>
-        <w:rPr>
-          <w:rFonts w:ascii="Kalinga" w:hAnsi="Kalinga" w:cs="Kalinga"/>
-          <w:color w:val="24292E"/>
-          <w:sz w:val="28"/>
-          <w:szCs w:val="28"/>
-        </w:rPr>
-        <w:t>.</w:t>
-      </w:r>
-    </w:p>
-    <w:p>
-      <w:pPr>
-        <w:pStyle w:val="NormalWeb"/>
-        <w:spacing w:before="0" w:beforeAutospacing="0" w:after="0" w:afterAutospacing="0" w:line="276" w:lineRule="auto"/>
-        <w:rPr>
-          <w:rFonts w:ascii="Kalinga" w:hAnsi="Kalinga" w:cs="Kalinga"/>
-          <w:color w:val="24292E"/>
-          <w:sz w:val="28"/>
-          <w:szCs w:val="28"/>
-        </w:rPr>
-      </w:pPr>
-    </w:p>
-    <w:p>
-      <w:pPr>
-        <w:pStyle w:val="NormalWeb"/>
-        <w:spacing w:before="0" w:beforeAutospacing="0" w:after="0" w:afterAutospacing="0" w:line="276" w:lineRule="auto"/>
-        <w:rPr>
-          <w:rFonts w:ascii="Kalinga" w:hAnsi="Kalinga" w:cs="Kalinga"/>
-          <w:color w:val="24292E"/>
-          <w:sz w:val="28"/>
-          <w:szCs w:val="28"/>
-        </w:rPr>
-      </w:pPr>
-      <w:r>
-        <w:rPr>
-          <w:rFonts w:ascii="Kalinga" w:hAnsi="Kalinga" w:cs="Kalinga"/>
-          <w:color w:val="24292E"/>
-          <w:sz w:val="28"/>
-          <w:szCs w:val="28"/>
-        </w:rPr>
-        <w:t xml:space="preserve">Cameras use curved lenses, due to which light rays bend a little or too high at the edges of the lenses. This distorts the images, making them a little or more bent than they usually are. This is </w:t>
-      </w:r>
-      <w:r>
-        <w:rPr>
-          <w:rFonts w:ascii="Kalinga" w:hAnsi="Kalinga" w:cs="Kalinga"/>
-          <w:color w:val="C00000"/>
-          <w:sz w:val="28"/>
-          <w:szCs w:val="28"/>
-        </w:rPr>
-        <w:t>radial distortion</w:t>
-      </w:r>
-      <w:r>
-        <w:rPr>
-          <w:rFonts w:ascii="Kalinga" w:hAnsi="Kalinga" w:cs="Kalinga"/>
-          <w:color w:val="24292E"/>
-          <w:sz w:val="28"/>
-          <w:szCs w:val="28"/>
-        </w:rPr>
-        <w:t xml:space="preserve">. Another is when they are not parallel to the imaging plane. This makes image looks tilted and the objects look closer or farther than they are.  This is </w:t>
-      </w:r>
-      <w:r>
-        <w:rPr>
-          <w:rFonts w:ascii="Kalinga" w:hAnsi="Kalinga" w:cs="Kalinga"/>
-          <w:color w:val="C00000"/>
-          <w:sz w:val="28"/>
-          <w:szCs w:val="28"/>
-        </w:rPr>
-        <w:t>tangential distortion</w:t>
-      </w:r>
-      <w:r>
-        <w:rPr>
-          <w:rFonts w:ascii="Kalinga" w:hAnsi="Kalinga" w:cs="Kalinga"/>
-          <w:color w:val="24292E"/>
-          <w:sz w:val="28"/>
-          <w:szCs w:val="28"/>
-        </w:rPr>
-        <w:t>.</w:t>
-      </w:r>
-    </w:p>
-    <w:p>
-      <w:pPr>
-        <w:pStyle w:val="NormalWeb"/>
-        <w:spacing w:before="0" w:beforeAutospacing="0" w:after="0" w:afterAutospacing="0" w:line="276" w:lineRule="auto"/>
-        <w:rPr>
-          <w:rFonts w:ascii="Kalinga" w:hAnsi="Kalinga" w:cs="Kalinga"/>
-          <w:color w:val="24292E"/>
-          <w:sz w:val="28"/>
-          <w:szCs w:val="28"/>
-        </w:rPr>
-      </w:pPr>
-    </w:p>
-    <w:p>
-      <w:pPr>
-        <w:pStyle w:val="NormalWeb"/>
-        <w:spacing w:before="0" w:beforeAutospacing="0" w:after="0" w:afterAutospacing="0" w:line="276" w:lineRule="auto"/>
-        <w:rPr>
-          <w:rFonts w:ascii="Kalinga" w:hAnsi="Kalinga" w:cs="Kalinga"/>
-          <w:color w:val="24292E"/>
-          <w:sz w:val="28"/>
-          <w:szCs w:val="28"/>
-        </w:rPr>
-      </w:pPr>
-      <w:r>
-        <w:rPr>
-          <w:rFonts w:ascii="Kalinga" w:hAnsi="Kalinga" w:cs="Kalinga"/>
-          <w:color w:val="24292E"/>
-          <w:sz w:val="28"/>
-          <w:szCs w:val="28"/>
-        </w:rPr>
-        <w:t xml:space="preserve">Therefore, the first step is to calculate the calibration matrix and the distortion coefficients of the camera which is used for finding lane lines. Each chessboard has 8x6 corners to detect </w:t>
-      </w:r>
-      <w:r>
-        <w:rPr>
-          <w:rFonts w:ascii="Kalinga" w:hAnsi="Kalinga" w:cs="Kalinga"/>
-          <w:color w:val="24292E"/>
-          <w:sz w:val="28"/>
-          <w:szCs w:val="28"/>
-        </w:rPr>
-        <w:t xml:space="preserve">in the image. I </w:t>
-      </w:r>
-      <w:r>
-        <w:rPr>
-          <w:rFonts w:ascii="Kalinga" w:hAnsi="Kalinga" w:cs="Kalinga"/>
-          <w:color w:val="24292E"/>
-          <w:sz w:val="28"/>
-          <w:szCs w:val="28"/>
-        </w:rPr>
-        <w:t xml:space="preserve">start by </w:t>
-      </w:r>
-      <w:r>
-        <w:rPr>
-          <w:rFonts w:ascii="Kalinga" w:hAnsi="Kalinga" w:cs="Kalinga"/>
-          <w:color w:val="24292E"/>
-          <w:sz w:val="28"/>
-          <w:szCs w:val="28"/>
-        </w:rPr>
-        <w:t>prepar</w:t>
-      </w:r>
-      <w:r>
-        <w:rPr>
-          <w:rFonts w:ascii="Kalinga" w:hAnsi="Kalinga" w:cs="Kalinga"/>
-          <w:color w:val="24292E"/>
-          <w:sz w:val="28"/>
-          <w:szCs w:val="28"/>
-        </w:rPr>
-        <w:t>ing object points. Object points are the 3D points of the corners of the real undistorted image, in x, y, z plane. I convert it to 2D by reshaping it to 2x2 matrix where z will become 0. Another I prepare is the</w:t>
-      </w:r>
-      <w:r>
-        <w:rPr>
-          <w:rFonts w:ascii="Kalinga" w:hAnsi="Kalinga" w:cs="Kalinga"/>
-          <w:color w:val="24292E"/>
-          <w:sz w:val="28"/>
-          <w:szCs w:val="28"/>
-        </w:rPr>
-        <w:t xml:space="preserve"> Image points</w:t>
-      </w:r>
-      <w:r>
-        <w:rPr>
-          <w:rFonts w:ascii="Kalinga" w:hAnsi="Kalinga" w:cs="Kalinga"/>
-          <w:color w:val="24292E"/>
-          <w:sz w:val="28"/>
-          <w:szCs w:val="28"/>
-        </w:rPr>
-        <w:t xml:space="preserve"> array, which is the empty 2D</w:t>
-      </w:r>
-      <w:r>
-        <w:rPr>
-          <w:rFonts w:ascii="Kalinga" w:hAnsi="Kalinga" w:cs="Kalinga"/>
-          <w:color w:val="24292E"/>
-          <w:sz w:val="28"/>
-          <w:szCs w:val="28"/>
-        </w:rPr>
-        <w:t xml:space="preserve"> </w:t>
-      </w:r>
-      <w:r>
-        <w:rPr>
-          <w:rFonts w:ascii="Kalinga" w:hAnsi="Kalinga" w:cs="Kalinga"/>
-          <w:color w:val="24292E"/>
-          <w:sz w:val="28"/>
-          <w:szCs w:val="28"/>
-        </w:rPr>
-        <w:t xml:space="preserve">array to append </w:t>
-      </w:r>
-      <w:r>
-        <w:rPr>
-          <w:rFonts w:ascii="Kalinga" w:hAnsi="Kalinga" w:cs="Kalinga"/>
-          <w:color w:val="24292E"/>
-          <w:sz w:val="28"/>
-          <w:szCs w:val="28"/>
-        </w:rPr>
-        <w:t xml:space="preserve">corners of the distorted image. </w:t>
-      </w:r>
-    </w:p>
-    <w:p>
-      <w:pPr>
-        <w:pStyle w:val="NormalWeb"/>
-        <w:spacing w:before="0" w:beforeAutospacing="0" w:after="0" w:afterAutospacing="0" w:line="276" w:lineRule="auto"/>
-        <w:rPr>
-          <w:rFonts w:ascii="Kalinga" w:hAnsi="Kalinga" w:cs="Kalinga"/>
-          <w:color w:val="24292E"/>
-          <w:sz w:val="28"/>
-          <w:szCs w:val="28"/>
-        </w:rPr>
-      </w:pPr>
-    </w:p>
-    <w:p>
-      <w:pPr>
-        <w:pStyle w:val="NormalWeb"/>
-        <w:spacing w:before="0" w:beforeAutospacing="0" w:after="0" w:afterAutospacing="0" w:line="276" w:lineRule="auto"/>
-        <w:rPr>
-          <w:rFonts w:ascii="Kalinga" w:hAnsi="Kalinga" w:cs="Kalinga"/>
-          <w:color w:val="24292E"/>
-          <w:sz w:val="28"/>
-          <w:szCs w:val="28"/>
-        </w:rPr>
-      </w:pPr>
-      <w:r>
-        <w:rPr>
-          <w:rFonts w:ascii="Kalinga" w:hAnsi="Kalinga" w:cs="Kalinga"/>
-          <w:color w:val="24292E"/>
-          <w:sz w:val="28"/>
-          <w:szCs w:val="28"/>
-        </w:rPr>
-        <w:t xml:space="preserve">An OpenCV function called </w:t>
-      </w:r>
-      <w:r>
-        <w:rPr>
-          <w:rFonts w:ascii="Kalinga" w:hAnsi="Kalinga" w:cs="Kalinga"/>
-          <w:color w:val="0070C0"/>
-          <w:sz w:val="28"/>
-          <w:szCs w:val="28"/>
-        </w:rPr>
-        <w:t>cv2.</w:t>
-      </w:r>
-      <w:r>
-        <w:rPr>
-          <w:rFonts w:ascii="Kalinga" w:hAnsi="Kalinga" w:cs="Kalinga"/>
-          <w:color w:val="0070C0"/>
-          <w:sz w:val="28"/>
-          <w:szCs w:val="28"/>
-        </w:rPr>
-        <w:t>findChessboradCorners</w:t>
-      </w:r>
-      <w:r>
-        <w:rPr>
-          <w:rFonts w:ascii="Kalinga" w:hAnsi="Kalinga" w:cs="Kalinga"/>
-          <w:color w:val="0070C0"/>
-          <w:sz w:val="28"/>
-          <w:szCs w:val="28"/>
-        </w:rPr>
-        <w:t>()</w:t>
-      </w:r>
-      <w:r>
-        <w:rPr>
-          <w:rFonts w:ascii="Kalinga" w:hAnsi="Kalinga" w:cs="Kalinga"/>
-          <w:color w:val="24292E"/>
-          <w:sz w:val="28"/>
-          <w:szCs w:val="28"/>
-        </w:rPr>
-        <w:t xml:space="preserve"> is used to detect the distorted chessboard corners. For each image, the detected corners are appended to the image points array and the copy of the prepared object points are appended to another array, since object points are same for all the images. The final array of the image points </w:t>
-      </w:r>
-      <w:r>
-        <w:rPr>
-          <w:rFonts w:ascii="Kalinga" w:hAnsi="Kalinga" w:cs="Kalinga"/>
-          <w:color w:val="24292E"/>
-          <w:sz w:val="28"/>
-          <w:szCs w:val="28"/>
-        </w:rPr>
-        <w:lastRenderedPageBreak/>
-        <w:t xml:space="preserve">and the object points are fed into a function called </w:t>
-      </w:r>
-      <w:r>
-        <w:rPr>
-          <w:rFonts w:ascii="Kalinga" w:hAnsi="Kalinga" w:cs="Kalinga"/>
-          <w:color w:val="0070C0"/>
-          <w:sz w:val="28"/>
-          <w:szCs w:val="28"/>
-        </w:rPr>
-        <w:t>cv2.</w:t>
-      </w:r>
-      <w:r>
-        <w:rPr>
-          <w:rFonts w:ascii="Kalinga" w:hAnsi="Kalinga" w:cs="Kalinga"/>
-          <w:color w:val="0070C0"/>
-          <w:sz w:val="28"/>
-          <w:szCs w:val="28"/>
-        </w:rPr>
-        <w:t>calibrateCamera</w:t>
-      </w:r>
-      <w:r>
-        <w:rPr>
-          <w:rFonts w:ascii="Kalinga" w:hAnsi="Kalinga" w:cs="Kalinga"/>
-          <w:color w:val="0070C0"/>
-          <w:sz w:val="28"/>
-          <w:szCs w:val="28"/>
-        </w:rPr>
-        <w:t xml:space="preserve">() </w:t>
-      </w:r>
-      <w:r>
-        <w:rPr>
-          <w:rFonts w:ascii="Kalinga" w:hAnsi="Kalinga" w:cs="Kalinga"/>
-          <w:color w:val="24292E"/>
-          <w:sz w:val="28"/>
-          <w:szCs w:val="28"/>
-        </w:rPr>
-        <w:t>to get the desired calibration matrix and distortion coefficients.</w:t>
-      </w:r>
-    </w:p>
-    <w:p>
-      <w:pPr>
-        <w:pStyle w:val="NormalWeb"/>
-        <w:spacing w:before="0" w:beforeAutospacing="0" w:after="0" w:afterAutospacing="0" w:line="360" w:lineRule="auto"/>
-        <w:rPr>
-          <w:rFonts w:ascii="Kalinga" w:hAnsi="Kalinga" w:cs="Kalinga"/>
-          <w:color w:val="24292E"/>
-        </w:rPr>
-      </w:pPr>
-    </w:p>
-    <w:p>
-      <w:pPr>
-        <w:pStyle w:val="NormalWeb"/>
-        <w:spacing w:before="0" w:beforeAutospacing="0" w:after="0" w:afterAutospacing="0" w:line="360" w:lineRule="auto"/>
-        <w:jc w:val="center"/>
-        <w:rPr>
-          <w:rFonts w:ascii="Kalinga" w:hAnsi="Kalinga" w:cs="Kalinga"/>
-          <w:color w:val="24292E"/>
-        </w:rPr>
-      </w:pPr>
-      <w:r>
-        <w:rPr>
-          <w:rFonts w:ascii="Kalinga" w:hAnsi="Kalinga" w:cs="Kalinga"/>
-          <w:noProof/>
-        </w:rPr>
-        <w:drawing>
-          <wp:inline distT="0" distB="0" distL="0" distR="0" wp14:anchorId="6AE79104" wp14:editId="464D5FB0">
-            <wp:extent cx="3725334" cy="2095500"/>
-            <wp:effectExtent l="0" t="0" r="8890" b="0"/>
-            <wp:docPr id="1" name="Picture 1"/>
-            <wp:cNvGraphicFramePr>
-              <a:graphicFrameLocks xmlns:a="http://schemas.openxmlformats.org/drawingml/2006/main" noChangeAspect="1"/>
-            </wp:cNvGraphicFramePr>
-            <a:graphic xmlns:a="http://schemas.openxmlformats.org/drawingml/2006/main">
-              <a:graphicData uri="http://schemas.openxmlformats.org/drawingml/2006/picture">
-                <pic:pic xmlns:pic="http://schemas.openxmlformats.org/drawingml/2006/picture">
-                  <pic:nvPicPr>
-                    <pic:cNvPr id="0" name="Picture 1"/>
-                    <pic:cNvPicPr>
-                      <a:picLocks noChangeAspect="1" noChangeArrowheads="1"/>
-                    </pic:cNvPicPr>
-                  </pic:nvPicPr>
-                  <pic:blipFill>
-                    <a:blip r:embed="rId7" cstate="print">
-                      <a:extLst>
-                        <a:ext uri="{28A0092B-C50C-407E-A947-70E740481C1C}">
-                          <a14:useLocalDpi xmlns:a14="http://schemas.microsoft.com/office/drawing/2010/main" val="0"/>
-                        </a:ext>
-                      </a:extLst>
-                    </a:blip>
-                    <a:srcRect/>
-                    <a:stretch>
-                      <a:fillRect/>
-                    </a:stretch>
-                  </pic:blipFill>
-                  <pic:spPr bwMode="auto">
-                    <a:xfrm>
-                      <a:off x="0" y="0"/>
-                      <a:ext cx="3742970" cy="2105420"/>
-                    </a:xfrm>
-                    <a:prstGeom prst="rect">
-                      <a:avLst/>
-                    </a:prstGeom>
-                    <a:noFill/>
-                    <a:ln>
-                      <a:noFill/>
-                    </a:ln>
-                  </pic:spPr>
-                </pic:pic>
-              </a:graphicData>
-            </a:graphic>
-          </wp:inline>
-        </w:drawing>
-      </w:r>
-    </w:p>
-    <w:p>
-      <w:pPr>
-        <w:pStyle w:val="NormalWeb"/>
-        <w:spacing w:before="0" w:beforeAutospacing="0" w:after="0" w:afterAutospacing="0"/>
-        <w:rPr>
-          <w:rFonts w:ascii="Kalinga" w:hAnsi="Kalinga" w:cs="Kalinga"/>
-          <w:color w:val="24292E"/>
-        </w:rPr>
       </w:pPr>
       <w:r>
         <w:rPr>
@@ -554,179 +739,16 @@
         </w:rPr>
         <w:tab/>
       </w:r>
-      <w:r>
-        <w:rPr>
-          <w:rFonts w:ascii="Kalinga" w:hAnsi="Kalinga" w:cs="Kalinga"/>
-          <w:color w:val="24292E"/>
-        </w:rPr>
-        <w:tab/>
-        <w:t xml:space="preserve">                 Fig 1: Chessboard Corners</w:t>
-      </w:r>
-    </w:p>
-    <w:p>
-      <w:pPr>
-        <w:pStyle w:val="NormalWeb"/>
-        <w:spacing w:before="0" w:beforeAutospacing="0" w:after="0" w:afterAutospacing="0"/>
-        <w:rPr>
-          <w:rFonts w:ascii="Kalinga" w:hAnsi="Kalinga" w:cs="Kalinga"/>
-          <w:color w:val="24292E"/>
-        </w:rPr>
-      </w:pPr>
-    </w:p>
-    <w:p>
-      <w:pPr>
-        <w:pStyle w:val="NormalWeb"/>
-        <w:spacing w:before="0" w:beforeAutospacing="0" w:after="0" w:afterAutospacing="0"/>
-        <w:rPr>
-          <w:rFonts w:ascii="Kalinga" w:hAnsi="Kalinga" w:cs="Kalinga"/>
-          <w:color w:val="24292E"/>
-          <w:sz w:val="28"/>
-          <w:szCs w:val="28"/>
-        </w:rPr>
-      </w:pPr>
-      <w:r>
-        <w:rPr>
-          <w:rFonts w:ascii="Kalinga" w:hAnsi="Kalinga" w:cs="Kalinga"/>
-          <w:color w:val="24292E"/>
-          <w:sz w:val="28"/>
-          <w:szCs w:val="28"/>
-        </w:rPr>
-        <w:t xml:space="preserve">And when </w:t>
-      </w:r>
-      <w:r>
-        <w:rPr>
-          <w:rFonts w:ascii="Kalinga" w:hAnsi="Kalinga" w:cs="Kalinga"/>
-          <w:color w:val="24292E"/>
-          <w:sz w:val="28"/>
-          <w:szCs w:val="28"/>
-        </w:rPr>
-        <w:t>I applied distortion correction to this image, I obtained the following result:</w:t>
-      </w:r>
-    </w:p>
-    <w:p>
-      <w:pPr>
-        <w:pStyle w:val="NormalWeb"/>
-        <w:spacing w:before="0" w:beforeAutospacing="0" w:after="0" w:afterAutospacing="0"/>
-        <w:rPr>
-          <w:rFonts w:ascii="Kalinga" w:hAnsi="Kalinga" w:cs="Kalinga"/>
-          <w:color w:val="24292E"/>
-          <w:sz w:val="28"/>
-          <w:szCs w:val="28"/>
-        </w:rPr>
-      </w:pPr>
+      <w:bookmarkStart w:id="0" w:name="_Hlk41313691"/>
       <w:r>
         <w:rPr>
           <w:rFonts w:ascii="Segoe UI" w:hAnsi="Segoe UI" w:cs="Segoe UI"/>
-          <w:noProof/>
-          <w:color w:val="24292E"/>
-        </w:rPr>
-        <w:drawing>
-          <wp:inline distT="0" distB="0" distL="0" distR="0" wp14:anchorId="0B2B1345" wp14:editId="72A6040F">
-            <wp:extent cx="5943600" cy="1727835"/>
-            <wp:effectExtent l="0" t="0" r="0" b="5715"/>
-            <wp:docPr id="2" name="Picture 2"/>
-            <wp:cNvGraphicFramePr>
-              <a:graphicFrameLocks xmlns:a="http://schemas.openxmlformats.org/drawingml/2006/main" noChangeAspect="1"/>
-            </wp:cNvGraphicFramePr>
-            <a:graphic xmlns:a="http://schemas.openxmlformats.org/drawingml/2006/main">
-              <a:graphicData uri="http://schemas.openxmlformats.org/drawingml/2006/picture">
-                <pic:pic xmlns:pic="http://schemas.openxmlformats.org/drawingml/2006/picture">
-                  <pic:nvPicPr>
-                    <pic:cNvPr id="0" name="Picture 2"/>
-                    <pic:cNvPicPr>
-                      <a:picLocks noChangeAspect="1" noChangeArrowheads="1"/>
-                    </pic:cNvPicPr>
-                  </pic:nvPicPr>
-                  <pic:blipFill>
-                    <a:blip r:embed="rId8">
-                      <a:extLst>
-                        <a:ext uri="{28A0092B-C50C-407E-A947-70E740481C1C}">
-                          <a14:useLocalDpi xmlns:a14="http://schemas.microsoft.com/office/drawing/2010/main" val="0"/>
-                        </a:ext>
-                      </a:extLst>
-                    </a:blip>
-                    <a:srcRect/>
-                    <a:stretch>
-                      <a:fillRect/>
-                    </a:stretch>
-                  </pic:blipFill>
-                  <pic:spPr bwMode="auto">
-                    <a:xfrm>
-                      <a:off x="0" y="0"/>
-                      <a:ext cx="5943600" cy="1727835"/>
-                    </a:xfrm>
-                    <a:prstGeom prst="rect">
-                      <a:avLst/>
-                    </a:prstGeom>
-                    <a:noFill/>
-                    <a:ln>
-                      <a:noFill/>
-                    </a:ln>
-                  </pic:spPr>
-                </pic:pic>
-              </a:graphicData>
-            </a:graphic>
-          </wp:inline>
-        </w:drawing>
-      </w:r>
-    </w:p>
-    <w:p>
-      <w:pPr>
-        <w:pStyle w:val="NormalWeb"/>
-        <w:spacing w:before="0" w:beforeAutospacing="0" w:after="0" w:afterAutospacing="0"/>
-        <w:rPr>
-          <w:rFonts w:ascii="Kalinga" w:hAnsi="Kalinga" w:cs="Kalinga"/>
-          <w:color w:val="24292E"/>
-          <w:sz w:val="28"/>
-          <w:szCs w:val="28"/>
-        </w:rPr>
-      </w:pPr>
-    </w:p>
-    <w:p>
-      <w:pPr>
-        <w:pStyle w:val="NormalWeb"/>
-        <w:spacing w:before="0" w:beforeAutospacing="0" w:after="0" w:afterAutospacing="0"/>
-        <w:rPr>
-          <w:rFonts w:ascii="Kalinga" w:hAnsi="Kalinga" w:cs="Kalinga"/>
-          <w:color w:val="24292E"/>
-        </w:rPr>
-      </w:pPr>
-      <w:r>
-        <w:rPr>
-          <w:rFonts w:ascii="Kalinga" w:hAnsi="Kalinga" w:cs="Kalinga"/>
-          <w:color w:val="24292E"/>
-        </w:rPr>
-        <w:tab/>
-      </w:r>
-      <w:r>
-        <w:rPr>
-          <w:rFonts w:ascii="Kalinga" w:hAnsi="Kalinga" w:cs="Kalinga"/>
-          <w:color w:val="24292E"/>
-        </w:rPr>
-        <w:tab/>
-      </w:r>
-      <w:bookmarkStart w:id="0" w:name="_Hlk41313691"/>
-      <w:r>
-        <w:rPr>
-          <w:rFonts w:ascii="Segoe UI" w:hAnsi="Segoe UI" w:cs="Segoe UI"/>
           <w:color w:val="24292E"/>
         </w:rPr>
         <w:t>Fig 2: Comparison between original and undistorted image</w:t>
       </w:r>
       <w:bookmarkEnd w:id="0"/>
-    </w:p>
-    <w:p>
-      <w:pPr>
-        <w:pStyle w:val="NormalWeb"/>
-        <w:spacing w:before="0" w:beforeAutospacing="0" w:after="0" w:afterAutospacing="0"/>
-        <w:rPr>
-          <w:rFonts w:ascii="Kalinga" w:hAnsi="Kalinga" w:cs="Kalinga"/>
-          <w:color w:val="24292E"/>
-        </w:rPr>
-      </w:pPr>
-    </w:p>
-    <w:p>
-      <w:pPr>
+      <w:r>
         <w:rPr>
           <w:rFonts w:ascii="Kalinga" w:hAnsi="Kalinga" w:cs="Kalinga"/>
           <w:b/>
@@ -745,7 +767,8 @@
             <w14:round/>
           </w14:textOutline>
         </w:rPr>
-      </w:pPr>
+        <w:t xml:space="preserve">  </w:t>
+      </w:r>
       <w:r>
         <w:rPr>
           <w:rFonts w:ascii="Kalinga" w:hAnsi="Kalinga" w:cs="Kalinga"/>
@@ -765,7 +788,7 @@
             <w14:round/>
           </w14:textOutline>
         </w:rPr>
-        <w:t xml:space="preserve">               </w:t>
+        <w:tab/>
       </w:r>
       <w:r>
         <w:rPr>
@@ -830,6 +853,30 @@
         </w:rPr>
         <w:tab/>
       </w:r>
+    </w:p>
+    <w:p>
+      <w:pPr>
+        <w:ind w:left="2880" w:firstLine="720"/>
+        <w:rPr>
+          <w:rFonts w:ascii="Kalinga" w:hAnsi="Kalinga" w:cs="Kalinga"/>
+          <w:b/>
+          <w:bCs/>
+          <w:color w:val="990000"/>
+          <w:sz w:val="36"/>
+          <w:szCs w:val="36"/>
+          <w:u w:val="single"/>
+          <w14:shadow w14:blurRad="38100" w14:dist="19050" w14:dir="2700000" w14:sx="100000" w14:sy="100000" w14:kx="0" w14:ky="0" w14:algn="tl">
+            <w14:schemeClr w14:val="dk1">
+              <w14:alpha w14:val="60000"/>
+            </w14:schemeClr>
+          </w14:shadow>
+          <w14:textOutline w14:w="0" w14:cap="flat" w14:cmpd="sng" w14:algn="ctr">
+            <w14:noFill/>
+            <w14:prstDash w14:val="solid"/>
+            <w14:round/>
+          </w14:textOutline>
+        </w:rPr>
+      </w:pPr>
       <w:r>
         <w:rPr>
           <w:rFonts w:ascii="Kalinga" w:hAnsi="Kalinga" w:cs="Kalinga"/>
@@ -849,106 +896,17 @@
             <w14:round/>
           </w14:textOutline>
         </w:rPr>
-        <w:tab/>
-      </w:r>
-    </w:p>
-    <w:p>
-      <w:pPr>
-        <w:rPr>
-          <w:rFonts w:ascii="Kalinga" w:hAnsi="Kalinga" w:cs="Kalinga"/>
-          <w:b/>
-          <w:bCs/>
-          <w:color w:val="0000FF"/>
-          <w:sz w:val="32"/>
-          <w:szCs w:val="32"/>
-          <w14:shadow w14:blurRad="38100" w14:dist="19050" w14:dir="2700000" w14:sx="100000" w14:sy="100000" w14:kx="0" w14:ky="0" w14:algn="tl">
-            <w14:schemeClr w14:val="dk1">
-              <w14:alpha w14:val="60000"/>
-            </w14:schemeClr>
-          </w14:shadow>
-          <w14:textOutline w14:w="0" w14:cap="flat" w14:cmpd="sng" w14:algn="ctr">
-            <w14:noFill/>
-            <w14:prstDash w14:val="solid"/>
-            <w14:round/>
-          </w14:textOutline>
-        </w:rPr>
-      </w:pPr>
-    </w:p>
-    <w:p>
-      <w:pPr>
-        <w:rPr>
-          <w:rFonts w:ascii="Kalinga" w:hAnsi="Kalinga" w:cs="Kalinga"/>
-          <w:b/>
-          <w:bCs/>
-          <w:color w:val="0000FF"/>
-          <w:sz w:val="32"/>
-          <w:szCs w:val="32"/>
-          <w14:shadow w14:blurRad="38100" w14:dist="19050" w14:dir="2700000" w14:sx="100000" w14:sy="100000" w14:kx="0" w14:ky="0" w14:algn="tl">
-            <w14:schemeClr w14:val="dk1">
-              <w14:alpha w14:val="60000"/>
-            </w14:schemeClr>
-          </w14:shadow>
-          <w14:textOutline w14:w="0" w14:cap="flat" w14:cmpd="sng" w14:algn="ctr">
-            <w14:noFill/>
-            <w14:prstDash w14:val="solid"/>
-            <w14:round/>
-          </w14:textOutline>
-        </w:rPr>
-      </w:pPr>
-    </w:p>
-    <w:p>
-      <w:pPr>
-        <w:ind w:left="2880" w:firstLine="720"/>
+        <w:lastRenderedPageBreak/>
+        <w:t xml:space="preserve">   </w:t>
+      </w:r>
+      <w:r>
         <w:rPr>
           <w:rFonts w:ascii="Kalinga" w:hAnsi="Kalinga" w:cs="Kalinga"/>
           <w:b/>
           <w:bCs/>
           <w:color w:val="990000"/>
-          <w:sz w:val="32"/>
-          <w:szCs w:val="32"/>
-          <w:u w:val="single"/>
-          <w14:shadow w14:blurRad="38100" w14:dist="19050" w14:dir="2700000" w14:sx="100000" w14:sy="100000" w14:kx="0" w14:ky="0" w14:algn="tl">
-            <w14:schemeClr w14:val="dk1">
-              <w14:alpha w14:val="60000"/>
-            </w14:schemeClr>
-          </w14:shadow>
-          <w14:textOutline w14:w="0" w14:cap="flat" w14:cmpd="sng" w14:algn="ctr">
-            <w14:noFill/>
-            <w14:prstDash w14:val="solid"/>
-            <w14:round/>
-          </w14:textOutline>
-        </w:rPr>
-      </w:pPr>
-      <w:r>
-        <w:rPr>
-          <w:rFonts w:ascii="Kalinga" w:hAnsi="Kalinga" w:cs="Kalinga"/>
-          <w:b/>
-          <w:bCs/>
-          <w:color w:val="0000FF"/>
-          <w:sz w:val="32"/>
-          <w:szCs w:val="32"/>
-          <w14:shadow w14:blurRad="38100" w14:dist="19050" w14:dir="2700000" w14:sx="100000" w14:sy="100000" w14:kx="0" w14:ky="0" w14:algn="tl">
-            <w14:schemeClr w14:val="dk1">
-              <w14:alpha w14:val="60000"/>
-            </w14:schemeClr>
-          </w14:shadow>
-          <w14:textOutline w14:w="0" w14:cap="flat" w14:cmpd="sng" w14:algn="ctr">
-            <w14:noFill/>
-            <w14:prstDash w14:val="solid"/>
-            <w14:round/>
-          </w14:textOutline>
-        </w:rPr>
-        <w:lastRenderedPageBreak/>
-        <w:t xml:space="preserve">   </w:t>
-      </w:r>
-      <w:r>
-        <w:rPr>
-          <w:rFonts w:ascii="Kalinga" w:hAnsi="Kalinga" w:cs="Kalinga"/>
-          <w:b/>
-          <w:bCs/>
-          <w:color w:val="990000"/>
-          <w:sz w:val="32"/>
-          <w:szCs w:val="32"/>
+          <w:sz w:val="36"/>
+          <w:szCs w:val="36"/>
           <w:u w:val="single"/>
           <w14:shadow w14:blurRad="38100" w14:dist="19050" w14:dir="2700000" w14:sx="100000" w14:sy="100000" w14:kx="0" w14:ky="0" w14:algn="tl">
             <w14:schemeClr w14:val="dk1">
@@ -1143,7 +1101,7 @@
                     </pic:cNvPicPr>
                   </pic:nvPicPr>
                   <pic:blipFill>
-                    <a:blip r:embed="rId9">
+                    <a:blip r:embed="rId10">
                       <a:extLst>
                         <a:ext uri="{28A0092B-C50C-407E-A947-70E740481C1C}">
                           <a14:useLocalDpi xmlns:a14="http://schemas.microsoft.com/office/drawing/2010/main" val="0"/>
@@ -1397,14 +1355,26 @@
           <w:szCs w:val="28"/>
         </w:rPr>
       </w:pPr>
+    </w:p>
+    <w:p>
+      <w:pPr>
+        <w:pStyle w:val="NormalWeb"/>
+        <w:spacing w:before="0" w:beforeAutospacing="0" w:after="240" w:afterAutospacing="0"/>
+        <w:rPr>
+          <w:rFonts w:ascii="Kalinga" w:hAnsi="Kalinga" w:cs="Kalinga"/>
+          <w:color w:val="24292E"/>
+          <w:sz w:val="28"/>
+          <w:szCs w:val="28"/>
+        </w:rPr>
+      </w:pPr>
       <w:r>
         <w:rPr>
           <w:noProof/>
         </w:rPr>
         <w:lastRenderedPageBreak/>
         <w:drawing>
-          <wp:inline distT="0" distB="0" distL="0" distR="0" wp14:anchorId="4D088594" wp14:editId="6ACF5EAE">
-            <wp:extent cx="2679700" cy="2085700"/>
+          <wp:inline distT="0" distB="0" distL="0" distR="0" wp14:anchorId="562BEAC7" wp14:editId="5A96C9F6">
+            <wp:extent cx="2289896" cy="1782305"/>
             <wp:effectExtent l="0" t="0" r="0" b="0"/>
             <wp:docPr id="3" name="Picture 3"/>
             <wp:cNvGraphicFramePr>
@@ -1420,7 +1390,7 @@
                     </pic:cNvPicPr>
                   </pic:nvPicPr>
                   <pic:blipFill>
-                    <a:blip r:embed="rId10">
+                    <a:blip r:embed="rId11">
                       <a:extLst>
                         <a:ext uri="{28A0092B-C50C-407E-A947-70E740481C1C}">
                           <a14:useLocalDpi xmlns:a14="http://schemas.microsoft.com/office/drawing/2010/main" val="0"/>
@@ -1435,7 +1405,7 @@
                   <pic:spPr bwMode="auto">
                     <a:xfrm>
                       <a:off x="0" y="0"/>
-                      <a:ext cx="2694076" cy="2096890"/>
+                      <a:ext cx="2333184" cy="1815997"/>
                     </a:xfrm>
                     <a:prstGeom prst="rect">
                       <a:avLst/>
@@ -1458,21 +1428,53 @@
         <w:spacing w:before="0" w:beforeAutospacing="0" w:after="240" w:afterAutospacing="0"/>
         <w:rPr>
           <w:rFonts w:ascii="Kalinga" w:hAnsi="Kalinga" w:cs="Kalinga"/>
+          <w:color w:val="24292E"/>
+          <w:sz w:val="28"/>
+          <w:szCs w:val="28"/>
+        </w:rPr>
+      </w:pPr>
+    </w:p>
+    <w:p>
+      <w:pPr>
+        <w:pStyle w:val="NormalWeb"/>
+        <w:spacing w:before="0" w:beforeAutospacing="0" w:after="240" w:afterAutospacing="0"/>
+        <w:rPr>
+          <w:rFonts w:ascii="Kalinga" w:eastAsiaTheme="minorHAnsi" w:hAnsi="Kalinga" w:cs="Kalinga"/>
           <w:b/>
           <w:bCs/>
-          <w:color w:val="C45911" w:themeColor="accent2" w:themeShade="BF"/>
-          <w:sz w:val="28"/>
-          <w:szCs w:val="28"/>
-        </w:rPr>
-      </w:pPr>
-      <w:r>
-        <w:rPr>
-          <w:rFonts w:ascii="Kalinga" w:hAnsi="Kalinga" w:cs="Kalinga"/>
+          <w:color w:val="BF8F00" w:themeColor="accent4" w:themeShade="BF"/>
+          <w:sz w:val="32"/>
+          <w:szCs w:val="32"/>
+          <w14:shadow w14:blurRad="38100" w14:dist="19050" w14:dir="2700000" w14:sx="100000" w14:sy="100000" w14:kx="0" w14:ky="0" w14:algn="tl">
+            <w14:schemeClr w14:val="dk1">
+              <w14:alpha w14:val="60000"/>
+            </w14:schemeClr>
+          </w14:shadow>
+          <w14:textOutline w14:w="0" w14:cap="flat" w14:cmpd="sng" w14:algn="ctr">
+            <w14:noFill/>
+            <w14:prstDash w14:val="solid"/>
+            <w14:round/>
+          </w14:textOutline>
+        </w:rPr>
+      </w:pPr>
+      <w:r>
+        <w:rPr>
+          <w:rFonts w:ascii="Kalinga" w:eastAsiaTheme="minorHAnsi" w:hAnsi="Kalinga" w:cs="Kalinga"/>
           <w:b/>
           <w:bCs/>
-          <w:color w:val="C45911" w:themeColor="accent2" w:themeShade="BF"/>
-          <w:sz w:val="28"/>
-          <w:szCs w:val="28"/>
+          <w:color w:val="BF8F00" w:themeColor="accent4" w:themeShade="BF"/>
+          <w:sz w:val="32"/>
+          <w:szCs w:val="32"/>
+          <w14:shadow w14:blurRad="38100" w14:dist="19050" w14:dir="2700000" w14:sx="100000" w14:sy="100000" w14:kx="0" w14:ky="0" w14:algn="tl">
+            <w14:schemeClr w14:val="dk1">
+              <w14:alpha w14:val="60000"/>
+            </w14:schemeClr>
+          </w14:shadow>
+          <w14:textOutline w14:w="0" w14:cap="flat" w14:cmpd="sng" w14:algn="ctr">
+            <w14:noFill/>
+            <w14:prstDash w14:val="solid"/>
+            <w14:round/>
+          </w14:textOutline>
         </w:rPr>
         <w:t>How does the Sobel operator work?</w:t>
       </w:r>
@@ -1495,7 +1497,27 @@
           <w:sz w:val="28"/>
           <w:szCs w:val="28"/>
         </w:rPr>
-        <w:t xml:space="preserve">When you superimpose sobel operator on a region, you get the product of the matrix. If the sum of the resultant matrix is in x direction, </w:t>
+        <w:t xml:space="preserve">When you superimpose </w:t>
+      </w:r>
+      <w:proofErr w:type="spellStart"/>
+      <w:r>
+        <w:rPr>
+          <w:rFonts w:ascii="Kalinga" w:hAnsi="Kalinga" w:cs="Kalinga"/>
+          <w:color w:val="24292E"/>
+          <w:sz w:val="28"/>
+          <w:szCs w:val="28"/>
+        </w:rPr>
+        <w:t>sobel</w:t>
+      </w:r>
+      <w:proofErr w:type="spellEnd"/>
+      <w:r>
+        <w:rPr>
+          <w:rFonts w:ascii="Kalinga" w:hAnsi="Kalinga" w:cs="Kalinga"/>
+          <w:color w:val="24292E"/>
+          <w:sz w:val="28"/>
+          <w:szCs w:val="28"/>
+        </w:rPr>
+        <w:t xml:space="preserve"> operator on a region, you get the product of the matrix. If the sum of the resultant matrix is in x direction, </w:t>
       </w:r>
       <w:r>
         <w:rPr>
@@ -1687,6 +1709,8 @@
       <w:r>
         <w:rPr>
           <w:rFonts w:ascii="Kalinga" w:hAnsi="Kalinga" w:cs="Kalinga"/>
+          <w:b/>
+          <w:bCs/>
           <w:color w:val="C45911" w:themeColor="accent2" w:themeShade="BF"/>
           <w:sz w:val="28"/>
           <w:szCs w:val="28"/>
@@ -1767,6 +1791,8 @@
       <w:r>
         <w:rPr>
           <w:rFonts w:ascii="Kalinga" w:hAnsi="Kalinga" w:cs="Kalinga"/>
+          <w:b/>
+          <w:bCs/>
           <w:color w:val="C45911" w:themeColor="accent2" w:themeShade="BF"/>
           <w:sz w:val="28"/>
           <w:szCs w:val="28"/>
@@ -1801,6 +1827,8 @@
       <w:r>
         <w:rPr>
           <w:rFonts w:ascii="Kalinga" w:hAnsi="Kalinga" w:cs="Kalinga"/>
+          <w:b/>
+          <w:bCs/>
           <w:color w:val="C45911" w:themeColor="accent2" w:themeShade="BF"/>
           <w:sz w:val="28"/>
           <w:szCs w:val="28"/>
@@ -1931,18 +1959,6 @@
         </w:rPr>
         <w:t xml:space="preserve"> an example of my output for this step. </w:t>
       </w:r>
-    </w:p>
-    <w:p>
-      <w:pPr>
-        <w:pStyle w:val="NormalWeb"/>
-        <w:spacing w:before="0" w:beforeAutospacing="0" w:after="0" w:afterAutospacing="0"/>
-        <w:rPr>
-          <w:rFonts w:ascii="Kalinga" w:hAnsi="Kalinga" w:cs="Kalinga"/>
-          <w:color w:val="24292E"/>
-          <w:sz w:val="28"/>
-          <w:szCs w:val="28"/>
-        </w:rPr>
-      </w:pPr>
     </w:p>
     <w:p>
       <w:pPr>
@@ -2035,7 +2051,7 @@
                     </pic:cNvPicPr>
                   </pic:nvPicPr>
                   <pic:blipFill>
-                    <a:blip r:embed="rId11">
+                    <a:blip r:embed="rId12">
                       <a:extLst>
                         <a:ext uri="{28A0092B-C50C-407E-A947-70E740481C1C}">
                           <a14:useLocalDpi xmlns:a14="http://schemas.microsoft.com/office/drawing/2010/main" val="0"/>
@@ -2069,6 +2085,51 @@
     </w:p>
     <w:p>
       <w:pPr>
+        <w:pStyle w:val="NormalWeb"/>
+        <w:spacing w:before="0" w:beforeAutospacing="0" w:after="0" w:afterAutospacing="0"/>
+        <w:rPr>
+          <w:rFonts w:ascii="Segoe UI" w:hAnsi="Segoe UI" w:cs="Segoe UI"/>
+          <w:color w:val="24292E"/>
+        </w:rPr>
+      </w:pPr>
+      <w:r>
+        <w:rPr>
+          <w:rFonts w:ascii="Segoe UI" w:hAnsi="Segoe UI" w:cs="Segoe UI"/>
+          <w:color w:val="24292E"/>
+        </w:rPr>
+        <w:t xml:space="preserve">              </w:t>
+      </w:r>
+      <w:r>
+        <w:rPr>
+          <w:rFonts w:ascii="Segoe UI" w:hAnsi="Segoe UI" w:cs="Segoe UI"/>
+          <w:color w:val="24292E"/>
+        </w:rPr>
+        <w:t xml:space="preserve">Fig </w:t>
+      </w:r>
+      <w:r>
+        <w:rPr>
+          <w:rFonts w:ascii="Segoe UI" w:hAnsi="Segoe UI" w:cs="Segoe UI"/>
+          <w:color w:val="24292E"/>
+        </w:rPr>
+        <w:t>4</w:t>
+      </w:r>
+      <w:r>
+        <w:rPr>
+          <w:rFonts w:ascii="Segoe UI" w:hAnsi="Segoe UI" w:cs="Segoe UI"/>
+          <w:color w:val="24292E"/>
+        </w:rPr>
+        <w:t xml:space="preserve">: Comparison between undistorted image </w:t>
+      </w:r>
+      <w:r>
+        <w:rPr>
+          <w:rFonts w:ascii="Segoe UI" w:hAnsi="Segoe UI" w:cs="Segoe UI"/>
+          <w:color w:val="24292E"/>
+        </w:rPr>
+        <w:t>and combined binary image</w:t>
+      </w:r>
+    </w:p>
+    <w:p>
+      <w:pPr>
         <w:rPr>
           <w:rFonts w:ascii="Kalinga" w:hAnsi="Kalinga" w:cs="Kalinga"/>
           <w:b/>
@@ -2152,6 +2213,8 @@
       <w:r>
         <w:rPr>
           <w:rFonts w:ascii="Kalinga" w:hAnsi="Kalinga" w:cs="Kalinga"/>
+          <w:b/>
+          <w:bCs/>
           <w:color w:val="C45911" w:themeColor="accent2" w:themeShade="BF"/>
           <w:sz w:val="28"/>
           <w:szCs w:val="28"/>
@@ -2287,6 +2350,7 @@
         </w:rPr>
         <w:t xml:space="preserve"> from function </w:t>
       </w:r>
+      <w:proofErr w:type="spellStart"/>
       <w:r>
         <w:rPr>
           <w:rFonts w:ascii="Kalinga" w:hAnsi="Kalinga" w:cs="Kalinga"/>
@@ -2296,6 +2360,7 @@
         </w:rPr>
         <w:t>getPerspectiveTransform</w:t>
       </w:r>
+      <w:proofErr w:type="spellEnd"/>
       <w:r>
         <w:rPr>
           <w:rFonts w:ascii="Kalinga" w:hAnsi="Kalinga" w:cs="Kalinga"/>
@@ -2341,6 +2406,7 @@
         </w:rPr>
         <w:t xml:space="preserve"> </w:t>
       </w:r>
+      <w:proofErr w:type="spellStart"/>
       <w:r>
         <w:rPr>
           <w:rFonts w:ascii="Kalinga" w:hAnsi="Kalinga" w:cs="Kalinga"/>
@@ -2348,7 +2414,17 @@
           <w:sz w:val="28"/>
           <w:szCs w:val="28"/>
         </w:rPr>
-        <w:t xml:space="preserve">warpPerspective() </w:t>
+        <w:t>warpPerspective</w:t>
+      </w:r>
+      <w:proofErr w:type="spellEnd"/>
+      <w:r>
+        <w:rPr>
+          <w:rFonts w:ascii="Kalinga" w:hAnsi="Kalinga" w:cs="Kalinga"/>
+          <w:color w:val="0070C0"/>
+          <w:sz w:val="28"/>
+          <w:szCs w:val="28"/>
+        </w:rPr>
+        <w:t xml:space="preserve">() </w:t>
       </w:r>
       <w:r>
         <w:rPr>
@@ -2395,6 +2471,7 @@
         </w:rPr>
         <w:t xml:space="preserve"> an image (</w:t>
       </w:r>
+      <w:proofErr w:type="spellStart"/>
       <w:r>
         <w:rPr>
           <w:rFonts w:ascii="Kalinga" w:hAnsi="Kalinga" w:cs="Kalinga"/>
@@ -2403,6 +2480,7 @@
         </w:rPr>
         <w:t>threshold_image</w:t>
       </w:r>
+      <w:proofErr w:type="spellEnd"/>
       <w:r>
         <w:rPr>
           <w:rFonts w:ascii="Kalinga" w:hAnsi="Kalinga" w:cs="Kalinga"/>
@@ -2430,6 +2508,7 @@
         </w:rPr>
         <w:t>source (</w:t>
       </w:r>
+      <w:proofErr w:type="spellStart"/>
       <w:r>
         <w:rPr>
           <w:rFonts w:ascii="Kalinga" w:hAnsi="Kalinga" w:cs="Kalinga"/>
@@ -2439,6 +2518,7 @@
         </w:rPr>
         <w:t>src</w:t>
       </w:r>
+      <w:proofErr w:type="spellEnd"/>
       <w:r>
         <w:rPr>
           <w:rFonts w:ascii="Kalinga" w:hAnsi="Kalinga" w:cs="Kalinga"/>
@@ -2448,6 +2528,7 @@
         </w:rPr>
         <w:t>) and destination (</w:t>
       </w:r>
+      <w:proofErr w:type="spellStart"/>
       <w:r>
         <w:rPr>
           <w:rFonts w:ascii="Kalinga" w:hAnsi="Kalinga" w:cs="Kalinga"/>
@@ -2457,6 +2538,7 @@
         </w:rPr>
         <w:t>dst</w:t>
       </w:r>
+      <w:proofErr w:type="spellEnd"/>
       <w:r>
         <w:rPr>
           <w:rFonts w:ascii="Kalinga" w:hAnsi="Kalinga" w:cs="Kalinga"/>
@@ -2507,7 +2589,7 @@
                     <pic:cNvPicPr/>
                   </pic:nvPicPr>
                   <pic:blipFill>
-                    <a:blip r:embed="rId12"/>
+                    <a:blip r:embed="rId13"/>
                     <a:stretch>
                       <a:fillRect/>
                     </a:stretch>
@@ -2570,28 +2652,6 @@
         </w:rPr>
         <w:t xml:space="preserve"> </w:t>
       </w:r>
-    </w:p>
-    <w:p>
-      <w:pPr>
-        <w:rPr>
-          <w:rFonts w:ascii="Kalinga" w:hAnsi="Kalinga" w:cs="Kalinga"/>
-          <w:b/>
-          <w:bCs/>
-          <w:color w:val="0000FF"/>
-          <w:sz w:val="32"/>
-          <w:szCs w:val="32"/>
-          <w14:shadow w14:blurRad="38100" w14:dist="19050" w14:dir="2700000" w14:sx="100000" w14:sy="100000" w14:kx="0" w14:ky="0" w14:algn="tl">
-            <w14:schemeClr w14:val="dk1">
-              <w14:alpha w14:val="60000"/>
-            </w14:schemeClr>
-          </w14:shadow>
-          <w14:textOutline w14:w="0" w14:cap="flat" w14:cmpd="sng" w14:algn="ctr">
-            <w14:noFill/>
-            <w14:prstDash w14:val="solid"/>
-            <w14:round/>
-          </w14:textOutline>
-        </w:rPr>
-      </w:pPr>
       <w:r>
         <w:rPr>
           <w:rFonts w:ascii="Kalinga" w:hAnsi="Kalinga" w:cs="Kalinga"/>
@@ -2630,7 +2690,7 @@
                     </pic:cNvPicPr>
                   </pic:nvPicPr>
                   <pic:blipFill>
-                    <a:blip r:embed="rId13">
+                    <a:blip r:embed="rId14">
                       <a:extLst>
                         <a:ext uri="{28A0092B-C50C-407E-A947-70E740481C1C}">
                           <a14:useLocalDpi xmlns:a14="http://schemas.microsoft.com/office/drawing/2010/main" val="0"/>
@@ -2677,7 +2737,42 @@
           <w:rFonts w:ascii="Segoe UI" w:hAnsi="Segoe UI" w:cs="Segoe UI"/>
           <w:color w:val="24292E"/>
         </w:rPr>
-        <w:t>Fig 5: Comparison between original and undistorted image of a test image</w:t>
+        <w:t xml:space="preserve">     </w:t>
+      </w:r>
+      <w:r>
+        <w:rPr>
+          <w:rFonts w:ascii="Segoe UI" w:hAnsi="Segoe UI" w:cs="Segoe UI"/>
+          <w:color w:val="24292E"/>
+        </w:rPr>
+        <w:t xml:space="preserve">Fig 5: Comparison between </w:t>
+      </w:r>
+      <w:r>
+        <w:rPr>
+          <w:rFonts w:ascii="Segoe UI" w:hAnsi="Segoe UI" w:cs="Segoe UI"/>
+          <w:color w:val="24292E"/>
+        </w:rPr>
+        <w:t xml:space="preserve">combined binary </w:t>
+      </w:r>
+      <w:r>
+        <w:rPr>
+          <w:rFonts w:ascii="Segoe UI" w:hAnsi="Segoe UI" w:cs="Segoe UI"/>
+          <w:color w:val="24292E"/>
+        </w:rPr>
+        <w:t xml:space="preserve">and </w:t>
+      </w:r>
+      <w:r>
+        <w:rPr>
+          <w:rFonts w:ascii="Segoe UI" w:hAnsi="Segoe UI" w:cs="Segoe UI"/>
+          <w:color w:val="24292E"/>
+        </w:rPr>
+        <w:t xml:space="preserve">warped </w:t>
+      </w:r>
+      <w:r>
+        <w:rPr>
+          <w:rFonts w:ascii="Segoe UI" w:hAnsi="Segoe UI" w:cs="Segoe UI"/>
+          <w:color w:val="24292E"/>
+        </w:rPr>
+        <w:t>image</w:t>
       </w:r>
     </w:p>
     <w:p>
@@ -2843,340 +2938,6 @@
             <wp:extent cx="4704022" cy="1924050"/>
             <wp:effectExtent l="0" t="0" r="1905" b="0"/>
             <wp:docPr id="8" name="Picture 8"/>
-            <wp:cNvGraphicFramePr>
-              <a:graphicFrameLocks xmlns:a="http://schemas.openxmlformats.org/drawingml/2006/main" noChangeAspect="1"/>
-            </wp:cNvGraphicFramePr>
-            <a:graphic xmlns:a="http://schemas.openxmlformats.org/drawingml/2006/main">
-              <a:graphicData uri="http://schemas.openxmlformats.org/drawingml/2006/picture">
-                <pic:pic xmlns:pic="http://schemas.openxmlformats.org/drawingml/2006/picture">
-                  <pic:nvPicPr>
-                    <pic:cNvPr id="1" name=""/>
-                    <pic:cNvPicPr/>
-                  </pic:nvPicPr>
-                  <pic:blipFill>
-                    <a:blip r:embed="rId14"/>
-                    <a:stretch>
-                      <a:fillRect/>
-                    </a:stretch>
-                  </pic:blipFill>
-                  <pic:spPr>
-                    <a:xfrm>
-                      <a:off x="0" y="0"/>
-                      <a:ext cx="4867287" cy="1990829"/>
-                    </a:xfrm>
-                    <a:prstGeom prst="rect">
-                      <a:avLst/>
-                    </a:prstGeom>
-                  </pic:spPr>
-                </pic:pic>
-              </a:graphicData>
-            </a:graphic>
-          </wp:inline>
-        </w:drawing>
-      </w:r>
-    </w:p>
-    <w:p>
-      <w:pPr>
-        <w:rPr>
-          <w:rFonts w:ascii="Kalinga" w:eastAsia="Times New Roman" w:hAnsi="Kalinga" w:cs="Kalinga"/>
-          <w:color w:val="24292E"/>
-          <w:sz w:val="28"/>
-          <w:szCs w:val="28"/>
-        </w:rPr>
-      </w:pPr>
-      <w:r>
-        <w:rPr>
-          <w:rFonts w:ascii="Kalinga" w:eastAsia="Times New Roman" w:hAnsi="Kalinga" w:cs="Kalinga"/>
-          <w:color w:val="24292E"/>
-          <w:sz w:val="28"/>
-          <w:szCs w:val="28"/>
-        </w:rPr>
-        <w:tab/>
-      </w:r>
-      <w:r>
-        <w:rPr>
-          <w:rFonts w:ascii="Kalinga" w:eastAsia="Times New Roman" w:hAnsi="Kalinga" w:cs="Kalinga"/>
-          <w:color w:val="24292E"/>
-          <w:sz w:val="28"/>
-          <w:szCs w:val="28"/>
-        </w:rPr>
-        <w:tab/>
-      </w:r>
-      <w:r>
-        <w:rPr>
-          <w:rFonts w:ascii="Kalinga" w:eastAsia="Times New Roman" w:hAnsi="Kalinga" w:cs="Kalinga"/>
-          <w:color w:val="24292E"/>
-          <w:sz w:val="28"/>
-          <w:szCs w:val="28"/>
-        </w:rPr>
-        <w:tab/>
-      </w:r>
-      <w:r>
-        <w:rPr>
-          <w:rFonts w:ascii="Kalinga" w:eastAsia="Times New Roman" w:hAnsi="Kalinga" w:cs="Kalinga"/>
-          <w:color w:val="24292E"/>
-          <w:sz w:val="28"/>
-          <w:szCs w:val="28"/>
-        </w:rPr>
-        <w:tab/>
-      </w:r>
-      <w:r>
-        <w:rPr>
-          <w:rFonts w:ascii="Kalinga" w:eastAsia="Times New Roman" w:hAnsi="Kalinga" w:cs="Kalinga"/>
-          <w:color w:val="24292E"/>
-          <w:sz w:val="28"/>
-          <w:szCs w:val="28"/>
-        </w:rPr>
-        <w:t xml:space="preserve">         </w:t>
-      </w:r>
-      <w:r>
-        <w:rPr>
-          <w:rFonts w:ascii="Kalinga" w:eastAsia="Times New Roman" w:hAnsi="Kalinga" w:cs="Kalinga"/>
-          <w:color w:val="24292E"/>
-          <w:sz w:val="28"/>
-          <w:szCs w:val="28"/>
-        </w:rPr>
-        <w:t>Fig 6: Histogram</w:t>
-      </w:r>
-    </w:p>
-    <w:p>
-      <w:pPr>
-        <w:rPr>
-          <w:rFonts w:ascii="Kalinga" w:eastAsia="Times New Roman" w:hAnsi="Kalinga" w:cs="Kalinga"/>
-          <w:color w:val="24292E"/>
-          <w:sz w:val="28"/>
-          <w:szCs w:val="28"/>
-        </w:rPr>
-      </w:pPr>
-    </w:p>
-    <w:p>
-      <w:pPr>
-        <w:rPr>
-          <w:rFonts w:ascii="Kalinga" w:hAnsi="Kalinga" w:cs="Kalinga"/>
-          <w:b/>
-          <w:bCs/>
-          <w:color w:val="BF8F00" w:themeColor="accent4" w:themeShade="BF"/>
-          <w:sz w:val="32"/>
-          <w:szCs w:val="32"/>
-          <w14:shadow w14:blurRad="38100" w14:dist="19050" w14:dir="2700000" w14:sx="100000" w14:sy="100000" w14:kx="0" w14:ky="0" w14:algn="tl">
-            <w14:schemeClr w14:val="dk1">
-              <w14:alpha w14:val="60000"/>
-            </w14:schemeClr>
-          </w14:shadow>
-          <w14:textOutline w14:w="0" w14:cap="flat" w14:cmpd="sng" w14:algn="ctr">
-            <w14:noFill/>
-            <w14:prstDash w14:val="solid"/>
-            <w14:round/>
-          </w14:textOutline>
-        </w:rPr>
-      </w:pPr>
-      <w:r>
-        <w:rPr>
-          <w:rFonts w:ascii="Kalinga" w:hAnsi="Kalinga" w:cs="Kalinga"/>
-          <w:b/>
-          <w:bCs/>
-          <w:color w:val="BF8F00" w:themeColor="accent4" w:themeShade="BF"/>
-          <w:sz w:val="32"/>
-          <w:szCs w:val="32"/>
-          <w14:shadow w14:blurRad="38100" w14:dist="19050" w14:dir="2700000" w14:sx="100000" w14:sy="100000" w14:kx="0" w14:ky="0" w14:algn="tl">
-            <w14:schemeClr w14:val="dk1">
-              <w14:alpha w14:val="60000"/>
-            </w14:schemeClr>
-          </w14:shadow>
-          <w14:textOutline w14:w="0" w14:cap="flat" w14:cmpd="sng" w14:algn="ctr">
-            <w14:noFill/>
-            <w14:prstDash w14:val="solid"/>
-            <w14:round/>
-          </w14:textOutline>
-        </w:rPr>
-        <w:t>Sliding Window approach</w:t>
-      </w:r>
-    </w:p>
-    <w:p>
-      <w:pPr>
-        <w:rPr>
-          <w:rFonts w:ascii="Kalinga" w:eastAsia="Times New Roman" w:hAnsi="Kalinga" w:cs="Kalinga"/>
-          <w:color w:val="24292E"/>
-          <w:sz w:val="28"/>
-          <w:szCs w:val="28"/>
-        </w:rPr>
-      </w:pPr>
-      <w:r>
-        <w:rPr>
-          <w:rFonts w:ascii="Kalinga" w:eastAsia="Times New Roman" w:hAnsi="Kalinga" w:cs="Kalinga"/>
-          <w:color w:val="24292E"/>
-          <w:sz w:val="28"/>
-          <w:szCs w:val="28"/>
-        </w:rPr>
-        <w:t>F</w:t>
-      </w:r>
-      <w:r>
-        <w:rPr>
-          <w:rFonts w:ascii="Kalinga" w:eastAsia="Times New Roman" w:hAnsi="Kalinga" w:cs="Kalinga"/>
-          <w:color w:val="24292E"/>
-          <w:sz w:val="28"/>
-          <w:szCs w:val="28"/>
-        </w:rPr>
-        <w:t>rom the peak</w:t>
-      </w:r>
-      <w:r>
-        <w:rPr>
-          <w:rFonts w:ascii="Kalinga" w:eastAsia="Times New Roman" w:hAnsi="Kalinga" w:cs="Kalinga"/>
-          <w:color w:val="24292E"/>
-          <w:sz w:val="28"/>
-          <w:szCs w:val="28"/>
-        </w:rPr>
-        <w:t>s</w:t>
-      </w:r>
-      <w:r>
-        <w:rPr>
-          <w:rFonts w:ascii="Kalinga" w:eastAsia="Times New Roman" w:hAnsi="Kalinga" w:cs="Kalinga"/>
-          <w:color w:val="24292E"/>
-          <w:sz w:val="28"/>
-          <w:szCs w:val="28"/>
-        </w:rPr>
-        <w:t>, n number of sliding windows are formed up to the top of the frame with a margin of +/- 100 from starting points</w:t>
-      </w:r>
-      <w:r>
-        <w:rPr>
-          <w:rFonts w:ascii="Kalinga" w:eastAsia="Times New Roman" w:hAnsi="Kalinga" w:cs="Kalinga"/>
-          <w:color w:val="24292E"/>
-          <w:sz w:val="28"/>
-          <w:szCs w:val="28"/>
-        </w:rPr>
-        <w:t>, meaning 100 from the left of the point and 100 from the right of the point.</w:t>
-      </w:r>
-      <w:r>
-        <w:rPr>
-          <w:rFonts w:ascii="Kalinga" w:eastAsia="Times New Roman" w:hAnsi="Kalinga" w:cs="Kalinga"/>
-          <w:color w:val="24292E"/>
-          <w:sz w:val="28"/>
-          <w:szCs w:val="28"/>
-        </w:rPr>
-        <w:t xml:space="preserve"> </w:t>
-      </w:r>
-      <w:r>
-        <w:rPr>
-          <w:rFonts w:ascii="Kalinga" w:eastAsia="Times New Roman" w:hAnsi="Kalinga" w:cs="Kalinga"/>
-          <w:color w:val="24292E"/>
-          <w:sz w:val="28"/>
-          <w:szCs w:val="28"/>
-        </w:rPr>
-        <w:t>T</w:t>
-      </w:r>
-      <w:r>
-        <w:rPr>
-          <w:rFonts w:ascii="Kalinga" w:eastAsia="Times New Roman" w:hAnsi="Kalinga" w:cs="Kalinga"/>
-          <w:color w:val="24292E"/>
-          <w:sz w:val="28"/>
-          <w:szCs w:val="28"/>
-        </w:rPr>
-        <w:t xml:space="preserve">he activated </w:t>
-      </w:r>
-      <w:r>
-        <w:rPr>
-          <w:rFonts w:ascii="Kalinga" w:eastAsia="Times New Roman" w:hAnsi="Kalinga" w:cs="Kalinga"/>
-          <w:color w:val="24292E"/>
-          <w:sz w:val="28"/>
-          <w:szCs w:val="28"/>
-        </w:rPr>
-        <w:t>pixels (</w:t>
-      </w:r>
-      <w:r>
-        <w:rPr>
-          <w:rFonts w:ascii="Kalinga" w:eastAsia="Times New Roman" w:hAnsi="Kalinga" w:cs="Kalinga"/>
-          <w:color w:val="24292E"/>
-          <w:sz w:val="28"/>
-          <w:szCs w:val="28"/>
-        </w:rPr>
-        <w:t>non-zero x and y points</w:t>
-      </w:r>
-      <w:r>
-        <w:rPr>
-          <w:rFonts w:ascii="Kalinga" w:eastAsia="Times New Roman" w:hAnsi="Kalinga" w:cs="Kalinga"/>
-          <w:color w:val="24292E"/>
-          <w:sz w:val="28"/>
-          <w:szCs w:val="28"/>
-        </w:rPr>
-        <w:t>)</w:t>
-      </w:r>
-      <w:r>
-        <w:rPr>
-          <w:rFonts w:ascii="Kalinga" w:eastAsia="Times New Roman" w:hAnsi="Kalinga" w:cs="Kalinga"/>
-          <w:color w:val="24292E"/>
-          <w:sz w:val="28"/>
-          <w:szCs w:val="28"/>
-        </w:rPr>
-        <w:t xml:space="preserve">, are extracted </w:t>
-      </w:r>
-      <w:r>
-        <w:rPr>
-          <w:rFonts w:ascii="Kalinga" w:eastAsia="Times New Roman" w:hAnsi="Kalinga" w:cs="Kalinga"/>
-          <w:color w:val="24292E"/>
-          <w:sz w:val="28"/>
-          <w:szCs w:val="28"/>
-        </w:rPr>
-        <w:t>within the window. These x and y activated pixels are fit in a polynomial using np.polyfit() to get the left and right coefficients respectively. With the help of coefficients and the y value of the image, x values of left and right lane are calculated using the second order polynomial equation.</w:t>
-      </w:r>
-    </w:p>
-    <w:p>
-      <w:pPr>
-        <w:rPr>
-          <w:rFonts w:ascii="Kalinga" w:eastAsia="Times New Roman" w:hAnsi="Kalinga" w:cs="Kalinga"/>
-          <w:color w:val="24292E"/>
-          <w:sz w:val="28"/>
-          <w:szCs w:val="28"/>
-        </w:rPr>
-      </w:pPr>
-      <w:r>
-        <w:rPr>
-          <w:rFonts w:ascii="Kalinga" w:eastAsia="Times New Roman" w:hAnsi="Kalinga" w:cs="Kalinga"/>
-          <w:color w:val="24292E"/>
-          <w:sz w:val="28"/>
-          <w:szCs w:val="28"/>
-        </w:rPr>
-        <w:t xml:space="preserve">The code can be found in </w:t>
-      </w:r>
-      <w:r>
-        <w:rPr>
-          <w:rFonts w:ascii="Kalinga" w:eastAsia="Times New Roman" w:hAnsi="Kalinga" w:cs="Kalinga"/>
-          <w:color w:val="0070C0"/>
-          <w:sz w:val="28"/>
-          <w:szCs w:val="28"/>
-        </w:rPr>
-        <w:t>find_lane_pixels.py</w:t>
-      </w:r>
-    </w:p>
-    <w:p>
-      <w:pPr>
-        <w:pStyle w:val="NormalWeb"/>
-        <w:spacing w:before="0" w:beforeAutospacing="0" w:after="0" w:afterAutospacing="0"/>
-        <w:ind w:firstLine="720"/>
-        <w:rPr>
-          <w:rFonts w:ascii="Segoe UI" w:hAnsi="Segoe UI" w:cs="Segoe UI"/>
-          <w:color w:val="24292E"/>
-        </w:rPr>
-      </w:pPr>
-    </w:p>
-    <w:p>
-      <w:pPr>
-        <w:pStyle w:val="NormalWeb"/>
-        <w:spacing w:before="0" w:beforeAutospacing="0" w:after="0" w:afterAutospacing="0"/>
-        <w:ind w:firstLine="720"/>
-        <w:rPr>
-          <w:rFonts w:ascii="Segoe UI" w:hAnsi="Segoe UI" w:cs="Segoe UI"/>
-          <w:color w:val="24292E"/>
-        </w:rPr>
-      </w:pPr>
-      <w:r>
-        <w:rPr>
-          <w:noProof/>
-        </w:rPr>
-        <w:drawing>
-          <wp:inline distT="0" distB="0" distL="0" distR="0" wp14:anchorId="694FD7BF" wp14:editId="0F0C1FBE">
-            <wp:extent cx="5787557" cy="3155950"/>
-            <wp:effectExtent l="0" t="0" r="3810" b="6350"/>
-            <wp:docPr id="9" name="Picture 9"/>
             <wp:cNvGraphicFramePr>
               <a:graphicFrameLocks xmlns:a="http://schemas.openxmlformats.org/drawingml/2006/main" noChangeAspect="1"/>
             </wp:cNvGraphicFramePr>
@@ -3196,7 +2957,7 @@
                   <pic:spPr>
                     <a:xfrm>
                       <a:off x="0" y="0"/>
-                      <a:ext cx="5792627" cy="3158715"/>
+                      <a:ext cx="4867287" cy="1990829"/>
                     </a:xfrm>
                     <a:prstGeom prst="rect">
                       <a:avLst/>
@@ -3212,80 +2973,79 @@
     <w:p>
       <w:pPr>
         <w:rPr>
-          <w:rFonts w:ascii="Kalinga" w:eastAsia="Times New Roman" w:hAnsi="Kalinga" w:cs="Kalinga"/>
-          <w:color w:val="24292E"/>
-          <w:sz w:val="28"/>
-          <w:szCs w:val="28"/>
-        </w:rPr>
-      </w:pPr>
-      <w:r>
-        <w:rPr>
-          <w:rFonts w:ascii="Kalinga" w:eastAsia="Times New Roman" w:hAnsi="Kalinga" w:cs="Kalinga"/>
-          <w:color w:val="002060"/>
+          <w:rFonts w:ascii="Segoe UI" w:eastAsia="Times New Roman" w:hAnsi="Segoe UI" w:cs="Segoe UI"/>
+          <w:color w:val="24292E"/>
           <w:sz w:val="24"/>
           <w:szCs w:val="24"/>
         </w:rPr>
+      </w:pPr>
+      <w:r>
+        <w:rPr>
+          <w:rFonts w:ascii="Kalinga" w:eastAsia="Times New Roman" w:hAnsi="Kalinga" w:cs="Kalinga"/>
+          <w:color w:val="24292E"/>
+          <w:sz w:val="28"/>
+          <w:szCs w:val="28"/>
+        </w:rPr>
         <w:tab/>
       </w:r>
       <w:r>
         <w:rPr>
           <w:rFonts w:ascii="Kalinga" w:eastAsia="Times New Roman" w:hAnsi="Kalinga" w:cs="Kalinga"/>
-          <w:color w:val="002060"/>
+          <w:color w:val="24292E"/>
+          <w:sz w:val="28"/>
+          <w:szCs w:val="28"/>
+        </w:rPr>
+        <w:tab/>
+      </w:r>
+      <w:r>
+        <w:rPr>
+          <w:rFonts w:ascii="Kalinga" w:eastAsia="Times New Roman" w:hAnsi="Kalinga" w:cs="Kalinga"/>
+          <w:color w:val="24292E"/>
+          <w:sz w:val="28"/>
+          <w:szCs w:val="28"/>
+        </w:rPr>
+        <w:tab/>
+      </w:r>
+      <w:r>
+        <w:rPr>
+          <w:rFonts w:ascii="Kalinga" w:eastAsia="Times New Roman" w:hAnsi="Kalinga" w:cs="Kalinga"/>
+          <w:color w:val="24292E"/>
+          <w:sz w:val="28"/>
+          <w:szCs w:val="28"/>
+        </w:rPr>
+        <w:tab/>
+      </w:r>
+      <w:r>
+        <w:rPr>
+          <w:rFonts w:ascii="Kalinga" w:eastAsia="Times New Roman" w:hAnsi="Kalinga" w:cs="Kalinga"/>
+          <w:color w:val="24292E"/>
+          <w:sz w:val="28"/>
+          <w:szCs w:val="28"/>
+        </w:rPr>
+        <w:t xml:space="preserve">         </w:t>
+      </w:r>
+      <w:r>
+        <w:rPr>
+          <w:rFonts w:ascii="Segoe UI" w:eastAsia="Times New Roman" w:hAnsi="Segoe UI" w:cs="Segoe UI"/>
+          <w:color w:val="24292E"/>
           <w:sz w:val="24"/>
           <w:szCs w:val="24"/>
         </w:rPr>
-        <w:tab/>
-      </w:r>
-      <w:r>
+        <w:t>Fig 6: Histogram</w:t>
+      </w:r>
+    </w:p>
+    <w:p>
+      <w:pPr>
         <w:rPr>
           <w:rFonts w:ascii="Kalinga" w:eastAsia="Times New Roman" w:hAnsi="Kalinga" w:cs="Kalinga"/>
-          <w:color w:val="002060"/>
-          <w:sz w:val="24"/>
-          <w:szCs w:val="24"/>
-        </w:rPr>
-        <w:tab/>
-      </w:r>
-      <w:r>
-        <w:rPr>
-          <w:rFonts w:ascii="Kalinga" w:eastAsia="Times New Roman" w:hAnsi="Kalinga" w:cs="Kalinga"/>
-          <w:color w:val="002060"/>
-          <w:sz w:val="24"/>
-          <w:szCs w:val="24"/>
-        </w:rPr>
-        <w:tab/>
-      </w:r>
-      <w:r>
-        <w:rPr>
-          <w:rFonts w:ascii="Kalinga" w:eastAsia="Times New Roman" w:hAnsi="Kalinga" w:cs="Kalinga"/>
-          <w:color w:val="002060"/>
-          <w:sz w:val="24"/>
-          <w:szCs w:val="24"/>
-        </w:rPr>
-        <w:tab/>
-      </w:r>
-      <w:r>
-        <w:rPr>
-          <w:rFonts w:ascii="Kalinga" w:eastAsia="Times New Roman" w:hAnsi="Kalinga" w:cs="Kalinga"/>
-          <w:color w:val="24292E"/>
-          <w:sz w:val="28"/>
-          <w:szCs w:val="28"/>
-        </w:rPr>
-        <w:t>Fig 7: Sliding Window</w:t>
-      </w:r>
-    </w:p>
-    <w:p>
-      <w:pPr>
-        <w:rPr>
-          <w:rFonts w:ascii="Kalinga" w:eastAsia="Times New Roman" w:hAnsi="Kalinga" w:cs="Kalinga"/>
-          <w:color w:val="002060"/>
-          <w:sz w:val="24"/>
-          <w:szCs w:val="24"/>
-        </w:rPr>
-      </w:pPr>
-    </w:p>
-    <w:p>
-      <w:pPr>
-        <w:jc w:val="both"/>
+          <w:color w:val="24292E"/>
+          <w:sz w:val="28"/>
+          <w:szCs w:val="28"/>
+        </w:rPr>
+      </w:pPr>
+    </w:p>
+    <w:p>
+      <w:pPr>
         <w:rPr>
           <w:rFonts w:ascii="Kalinga" w:hAnsi="Kalinga" w:cs="Kalinga"/>
           <w:b/>
@@ -3324,12 +3084,11 @@
             <w14:round/>
           </w14:textOutline>
         </w:rPr>
-        <w:t>Lane Line Detection Using Previous Polynomial</w:t>
-      </w:r>
-    </w:p>
-    <w:p>
-      <w:pPr>
-        <w:jc w:val="both"/>
+        <w:t>Sliding Window approach</w:t>
+      </w:r>
+    </w:p>
+    <w:p>
+      <w:pPr>
         <w:rPr>
           <w:rFonts w:ascii="Kalinga" w:eastAsia="Times New Roman" w:hAnsi="Kalinga" w:cs="Kalinga"/>
           <w:color w:val="24292E"/>
@@ -3344,7 +3103,7 @@
           <w:sz w:val="28"/>
           <w:szCs w:val="28"/>
         </w:rPr>
-        <w:t>As</w:t>
+        <w:t>F</w:t>
       </w:r>
       <w:r>
         <w:rPr>
@@ -3353,35 +3112,402 @@
           <w:sz w:val="28"/>
           <w:szCs w:val="28"/>
         </w:rPr>
-        <w:t xml:space="preserve"> the next frame arrives, it would be hectic to use the sliding window approach to calculate the left and the right lanes, instead we use the polynomial of the previous line. The coefficients of the previous line and the non-zero y values of the image help us get the new x and y pixel values of the image. These new pixels using np.polyfit() help us get the new coefficients of the lane lines. These new coefficients and y value of the image in turn gets us the new x and y values of the image. </w:t>
-      </w:r>
-    </w:p>
-    <w:p>
-      <w:pPr>
+        <w:t>rom the peak</w:t>
+      </w:r>
+      <w:r>
+        <w:rPr>
+          <w:rFonts w:ascii="Kalinga" w:eastAsia="Times New Roman" w:hAnsi="Kalinga" w:cs="Kalinga"/>
+          <w:color w:val="24292E"/>
+          <w:sz w:val="28"/>
+          <w:szCs w:val="28"/>
+        </w:rPr>
+        <w:t>s</w:t>
+      </w:r>
+      <w:r>
+        <w:rPr>
+          <w:rFonts w:ascii="Kalinga" w:eastAsia="Times New Roman" w:hAnsi="Kalinga" w:cs="Kalinga"/>
+          <w:color w:val="24292E"/>
+          <w:sz w:val="28"/>
+          <w:szCs w:val="28"/>
+        </w:rPr>
+        <w:t>, n number of sliding windows are formed up to the top of the frame with a margin of +/- 100 from starting points</w:t>
+      </w:r>
+      <w:r>
+        <w:rPr>
+          <w:rFonts w:ascii="Kalinga" w:eastAsia="Times New Roman" w:hAnsi="Kalinga" w:cs="Kalinga"/>
+          <w:color w:val="24292E"/>
+          <w:sz w:val="28"/>
+          <w:szCs w:val="28"/>
+        </w:rPr>
+        <w:t>, meaning 100 from the left of the point and 100 from the right of the point.</w:t>
+      </w:r>
+      <w:r>
+        <w:rPr>
+          <w:rFonts w:ascii="Kalinga" w:eastAsia="Times New Roman" w:hAnsi="Kalinga" w:cs="Kalinga"/>
+          <w:color w:val="24292E"/>
+          <w:sz w:val="28"/>
+          <w:szCs w:val="28"/>
+        </w:rPr>
+        <w:t xml:space="preserve"> </w:t>
+      </w:r>
+      <w:r>
+        <w:rPr>
+          <w:rFonts w:ascii="Kalinga" w:eastAsia="Times New Roman" w:hAnsi="Kalinga" w:cs="Kalinga"/>
+          <w:color w:val="24292E"/>
+          <w:sz w:val="28"/>
+          <w:szCs w:val="28"/>
+        </w:rPr>
+        <w:t>T</w:t>
+      </w:r>
+      <w:r>
+        <w:rPr>
+          <w:rFonts w:ascii="Kalinga" w:eastAsia="Times New Roman" w:hAnsi="Kalinga" w:cs="Kalinga"/>
+          <w:color w:val="24292E"/>
+          <w:sz w:val="28"/>
+          <w:szCs w:val="28"/>
+        </w:rPr>
+        <w:t xml:space="preserve">he activated </w:t>
+      </w:r>
+      <w:r>
+        <w:rPr>
+          <w:rFonts w:ascii="Kalinga" w:eastAsia="Times New Roman" w:hAnsi="Kalinga" w:cs="Kalinga"/>
+          <w:color w:val="24292E"/>
+          <w:sz w:val="28"/>
+          <w:szCs w:val="28"/>
+        </w:rPr>
+        <w:t>pixels (</w:t>
+      </w:r>
+      <w:r>
+        <w:rPr>
+          <w:rFonts w:ascii="Kalinga" w:eastAsia="Times New Roman" w:hAnsi="Kalinga" w:cs="Kalinga"/>
+          <w:color w:val="24292E"/>
+          <w:sz w:val="28"/>
+          <w:szCs w:val="28"/>
+        </w:rPr>
+        <w:t>non-zero x and y points</w:t>
+      </w:r>
+      <w:r>
+        <w:rPr>
+          <w:rFonts w:ascii="Kalinga" w:eastAsia="Times New Roman" w:hAnsi="Kalinga" w:cs="Kalinga"/>
+          <w:color w:val="24292E"/>
+          <w:sz w:val="28"/>
+          <w:szCs w:val="28"/>
+        </w:rPr>
+        <w:t>)</w:t>
+      </w:r>
+      <w:r>
+        <w:rPr>
+          <w:rFonts w:ascii="Kalinga" w:eastAsia="Times New Roman" w:hAnsi="Kalinga" w:cs="Kalinga"/>
+          <w:color w:val="24292E"/>
+          <w:sz w:val="28"/>
+          <w:szCs w:val="28"/>
+        </w:rPr>
+        <w:t xml:space="preserve">, are extracted </w:t>
+      </w:r>
+      <w:r>
+        <w:rPr>
+          <w:rFonts w:ascii="Kalinga" w:eastAsia="Times New Roman" w:hAnsi="Kalinga" w:cs="Kalinga"/>
+          <w:color w:val="24292E"/>
+          <w:sz w:val="28"/>
+          <w:szCs w:val="28"/>
+        </w:rPr>
+        <w:t xml:space="preserve">within the window. These x and y activated pixels are fit in a polynomial using </w:t>
+      </w:r>
+      <w:proofErr w:type="spellStart"/>
+      <w:r>
+        <w:rPr>
+          <w:rFonts w:ascii="Kalinga" w:eastAsia="Times New Roman" w:hAnsi="Kalinga" w:cs="Kalinga"/>
+          <w:color w:val="24292E"/>
+          <w:sz w:val="28"/>
+          <w:szCs w:val="28"/>
+        </w:rPr>
+        <w:t>np.polyfit</w:t>
+      </w:r>
+      <w:proofErr w:type="spellEnd"/>
+      <w:r>
+        <w:rPr>
+          <w:rFonts w:ascii="Kalinga" w:eastAsia="Times New Roman" w:hAnsi="Kalinga" w:cs="Kalinga"/>
+          <w:color w:val="24292E"/>
+          <w:sz w:val="28"/>
+          <w:szCs w:val="28"/>
+        </w:rPr>
+        <w:t>() to get the left and right coefficients respectively. With the help of coefficients and the y value of the image, x values of left and right lane are calculated using the second order polynomial equation.</w:t>
+      </w:r>
+    </w:p>
+    <w:p>
+      <w:pPr>
+        <w:rPr>
+          <w:rFonts w:ascii="Kalinga" w:eastAsia="Times New Roman" w:hAnsi="Kalinga" w:cs="Kalinga"/>
+          <w:color w:val="24292E"/>
+          <w:sz w:val="28"/>
+          <w:szCs w:val="28"/>
+        </w:rPr>
+      </w:pPr>
+      <w:r>
+        <w:rPr>
+          <w:rFonts w:ascii="Kalinga" w:eastAsia="Times New Roman" w:hAnsi="Kalinga" w:cs="Kalinga"/>
+          <w:color w:val="24292E"/>
+          <w:sz w:val="28"/>
+          <w:szCs w:val="28"/>
+        </w:rPr>
+        <w:t xml:space="preserve">The code can be found in </w:t>
+      </w:r>
+      <w:r>
         <w:rPr>
           <w:rFonts w:ascii="Kalinga" w:eastAsia="Times New Roman" w:hAnsi="Kalinga" w:cs="Kalinga"/>
           <w:color w:val="0070C0"/>
           <w:sz w:val="28"/>
           <w:szCs w:val="28"/>
         </w:rPr>
-      </w:pPr>
-      <w:r>
+        <w:t>find_lane_pixels.py</w:t>
+      </w:r>
+    </w:p>
+    <w:p>
+      <w:pPr>
+        <w:pStyle w:val="NormalWeb"/>
+        <w:spacing w:before="0" w:beforeAutospacing="0" w:after="0" w:afterAutospacing="0"/>
+        <w:ind w:firstLine="720"/>
+        <w:rPr>
+          <w:rFonts w:ascii="Segoe UI" w:hAnsi="Segoe UI" w:cs="Segoe UI"/>
+          <w:color w:val="24292E"/>
+        </w:rPr>
+      </w:pPr>
+    </w:p>
+    <w:p>
+      <w:pPr>
+        <w:pStyle w:val="NormalWeb"/>
+        <w:spacing w:before="0" w:beforeAutospacing="0" w:after="0" w:afterAutospacing="0"/>
+        <w:ind w:firstLine="720"/>
+        <w:rPr>
+          <w:rFonts w:ascii="Segoe UI" w:hAnsi="Segoe UI" w:cs="Segoe UI"/>
+          <w:color w:val="24292E"/>
+        </w:rPr>
+      </w:pPr>
+      <w:r>
+        <w:rPr>
+          <w:noProof/>
+        </w:rPr>
+        <w:drawing>
+          <wp:inline distT="0" distB="0" distL="0" distR="0" wp14:anchorId="694FD7BF" wp14:editId="0F0C1FBE">
+            <wp:extent cx="5787557" cy="3155950"/>
+            <wp:effectExtent l="0" t="0" r="3810" b="6350"/>
+            <wp:docPr id="9" name="Picture 9"/>
+            <wp:cNvGraphicFramePr>
+              <a:graphicFrameLocks xmlns:a="http://schemas.openxmlformats.org/drawingml/2006/main" noChangeAspect="1"/>
+            </wp:cNvGraphicFramePr>
+            <a:graphic xmlns:a="http://schemas.openxmlformats.org/drawingml/2006/main">
+              <a:graphicData uri="http://schemas.openxmlformats.org/drawingml/2006/picture">
+                <pic:pic xmlns:pic="http://schemas.openxmlformats.org/drawingml/2006/picture">
+                  <pic:nvPicPr>
+                    <pic:cNvPr id="1" name=""/>
+                    <pic:cNvPicPr/>
+                  </pic:nvPicPr>
+                  <pic:blipFill>
+                    <a:blip r:embed="rId16"/>
+                    <a:stretch>
+                      <a:fillRect/>
+                    </a:stretch>
+                  </pic:blipFill>
+                  <pic:spPr>
+                    <a:xfrm>
+                      <a:off x="0" y="0"/>
+                      <a:ext cx="5792627" cy="3158715"/>
+                    </a:xfrm>
+                    <a:prstGeom prst="rect">
+                      <a:avLst/>
+                    </a:prstGeom>
+                  </pic:spPr>
+                </pic:pic>
+              </a:graphicData>
+            </a:graphic>
+          </wp:inline>
+        </w:drawing>
+      </w:r>
+    </w:p>
+    <w:p>
+      <w:pPr>
         <w:rPr>
           <w:rFonts w:ascii="Kalinga" w:eastAsia="Times New Roman" w:hAnsi="Kalinga" w:cs="Kalinga"/>
-          <w:color w:val="24292E"/>
-          <w:sz w:val="28"/>
-          <w:szCs w:val="28"/>
-        </w:rPr>
-        <w:t xml:space="preserve">The code can be found in </w:t>
-      </w:r>
-      <w:r>
+          <w:color w:val="002060"/>
+          <w:sz w:val="24"/>
+          <w:szCs w:val="24"/>
+        </w:rPr>
+      </w:pPr>
+      <w:r>
+        <w:rPr>
+          <w:rFonts w:ascii="Kalinga" w:eastAsia="Times New Roman" w:hAnsi="Kalinga" w:cs="Kalinga"/>
+          <w:color w:val="002060"/>
+          <w:sz w:val="24"/>
+          <w:szCs w:val="24"/>
+        </w:rPr>
+        <w:tab/>
+      </w:r>
+      <w:r>
+        <w:rPr>
+          <w:rFonts w:ascii="Kalinga" w:eastAsia="Times New Roman" w:hAnsi="Kalinga" w:cs="Kalinga"/>
+          <w:color w:val="002060"/>
+          <w:sz w:val="24"/>
+          <w:szCs w:val="24"/>
+        </w:rPr>
+        <w:tab/>
+      </w:r>
+      <w:r>
+        <w:rPr>
+          <w:rFonts w:ascii="Kalinga" w:eastAsia="Times New Roman" w:hAnsi="Kalinga" w:cs="Kalinga"/>
+          <w:color w:val="002060"/>
+          <w:sz w:val="24"/>
+          <w:szCs w:val="24"/>
+        </w:rPr>
+        <w:tab/>
+      </w:r>
+      <w:r>
+        <w:rPr>
+          <w:rFonts w:ascii="Kalinga" w:eastAsia="Times New Roman" w:hAnsi="Kalinga" w:cs="Kalinga"/>
+          <w:color w:val="002060"/>
+          <w:sz w:val="24"/>
+          <w:szCs w:val="24"/>
+        </w:rPr>
+        <w:tab/>
+      </w:r>
+      <w:r>
+        <w:rPr>
+          <w:rFonts w:ascii="Kalinga" w:eastAsia="Times New Roman" w:hAnsi="Kalinga" w:cs="Kalinga"/>
+          <w:color w:val="002060"/>
+          <w:sz w:val="24"/>
+          <w:szCs w:val="24"/>
+        </w:rPr>
+        <w:tab/>
+      </w:r>
+      <w:r>
+        <w:rPr>
+          <w:rFonts w:ascii="Segoe UI" w:eastAsia="Times New Roman" w:hAnsi="Segoe UI" w:cs="Segoe UI"/>
+          <w:color w:val="24292E"/>
+          <w:sz w:val="24"/>
+          <w:szCs w:val="24"/>
+        </w:rPr>
+        <w:t>Fig 7: Sliding Window</w:t>
+      </w:r>
+    </w:p>
+    <w:p>
+      <w:pPr>
+        <w:rPr>
+          <w:rFonts w:ascii="Kalinga" w:eastAsia="Times New Roman" w:hAnsi="Kalinga" w:cs="Kalinga"/>
+          <w:color w:val="002060"/>
+          <w:sz w:val="24"/>
+          <w:szCs w:val="24"/>
+        </w:rPr>
+      </w:pPr>
+    </w:p>
+    <w:p>
+      <w:pPr>
+        <w:jc w:val="both"/>
+        <w:rPr>
+          <w:rFonts w:ascii="Kalinga" w:hAnsi="Kalinga" w:cs="Kalinga"/>
+          <w:b/>
+          <w:bCs/>
+          <w:color w:val="BF8F00" w:themeColor="accent4" w:themeShade="BF"/>
+          <w:sz w:val="32"/>
+          <w:szCs w:val="32"/>
+          <w14:shadow w14:blurRad="38100" w14:dist="19050" w14:dir="2700000" w14:sx="100000" w14:sy="100000" w14:kx="0" w14:ky="0" w14:algn="tl">
+            <w14:schemeClr w14:val="dk1">
+              <w14:alpha w14:val="60000"/>
+            </w14:schemeClr>
+          </w14:shadow>
+          <w14:textOutline w14:w="0" w14:cap="flat" w14:cmpd="sng" w14:algn="ctr">
+            <w14:noFill/>
+            <w14:prstDash w14:val="solid"/>
+            <w14:round/>
+          </w14:textOutline>
+        </w:rPr>
+      </w:pPr>
+      <w:r>
+        <w:rPr>
+          <w:rFonts w:ascii="Kalinga" w:hAnsi="Kalinga" w:cs="Kalinga"/>
+          <w:b/>
+          <w:bCs/>
+          <w:color w:val="BF8F00" w:themeColor="accent4" w:themeShade="BF"/>
+          <w:sz w:val="32"/>
+          <w:szCs w:val="32"/>
+          <w14:shadow w14:blurRad="38100" w14:dist="19050" w14:dir="2700000" w14:sx="100000" w14:sy="100000" w14:kx="0" w14:ky="0" w14:algn="tl">
+            <w14:schemeClr w14:val="dk1">
+              <w14:alpha w14:val="60000"/>
+            </w14:schemeClr>
+          </w14:shadow>
+          <w14:textOutline w14:w="0" w14:cap="flat" w14:cmpd="sng" w14:algn="ctr">
+            <w14:noFill/>
+            <w14:prstDash w14:val="solid"/>
+            <w14:round/>
+          </w14:textOutline>
+        </w:rPr>
+        <w:t>Lane Line Detection Using Previous Polynomial</w:t>
+      </w:r>
+    </w:p>
+    <w:p>
+      <w:pPr>
+        <w:jc w:val="both"/>
+        <w:rPr>
+          <w:rFonts w:ascii="Kalinga" w:eastAsia="Times New Roman" w:hAnsi="Kalinga" w:cs="Kalinga"/>
+          <w:color w:val="24292E"/>
+          <w:sz w:val="28"/>
+          <w:szCs w:val="28"/>
+        </w:rPr>
+      </w:pPr>
+      <w:r>
+        <w:rPr>
+          <w:rFonts w:ascii="Kalinga" w:eastAsia="Times New Roman" w:hAnsi="Kalinga" w:cs="Kalinga"/>
+          <w:color w:val="24292E"/>
+          <w:sz w:val="28"/>
+          <w:szCs w:val="28"/>
+        </w:rPr>
+        <w:t>As</w:t>
+      </w:r>
+      <w:r>
+        <w:rPr>
+          <w:rFonts w:ascii="Kalinga" w:eastAsia="Times New Roman" w:hAnsi="Kalinga" w:cs="Kalinga"/>
+          <w:color w:val="24292E"/>
+          <w:sz w:val="28"/>
+          <w:szCs w:val="28"/>
+        </w:rPr>
+        <w:t xml:space="preserve"> the next frame arrives, it would be hectic to use the sliding window approach to calculate the left and the right lanes, instead we use the polynomial of the previous line. The coefficients of the previous line and the non-zero y values of the image help us get the new x and y pixel values of the image. These new pixels using </w:t>
+      </w:r>
+      <w:proofErr w:type="spellStart"/>
+      <w:r>
+        <w:rPr>
+          <w:rFonts w:ascii="Kalinga" w:eastAsia="Times New Roman" w:hAnsi="Kalinga" w:cs="Kalinga"/>
+          <w:color w:val="24292E"/>
+          <w:sz w:val="28"/>
+          <w:szCs w:val="28"/>
+        </w:rPr>
+        <w:t>np.polyfit</w:t>
+      </w:r>
+      <w:proofErr w:type="spellEnd"/>
+      <w:r>
+        <w:rPr>
+          <w:rFonts w:ascii="Kalinga" w:eastAsia="Times New Roman" w:hAnsi="Kalinga" w:cs="Kalinga"/>
+          <w:color w:val="24292E"/>
+          <w:sz w:val="28"/>
+          <w:szCs w:val="28"/>
+        </w:rPr>
+        <w:t xml:space="preserve">() help us get the new coefficients of the lane lines. These new coefficients and y value of the image in turn gets us the new x and y values of the image. </w:t>
+      </w:r>
+    </w:p>
+    <w:p>
+      <w:pPr>
         <w:rPr>
           <w:rFonts w:ascii="Kalinga" w:eastAsia="Times New Roman" w:hAnsi="Kalinga" w:cs="Kalinga"/>
           <w:color w:val="0070C0"/>
           <w:sz w:val="28"/>
           <w:szCs w:val="28"/>
         </w:rPr>
-        <w:t>find_lane_pixels.py</w:t>
+      </w:pPr>
+      <w:r>
+        <w:rPr>
+          <w:rFonts w:ascii="Kalinga" w:eastAsia="Times New Roman" w:hAnsi="Kalinga" w:cs="Kalinga"/>
+          <w:color w:val="24292E"/>
+          <w:sz w:val="28"/>
+          <w:szCs w:val="28"/>
+        </w:rPr>
+        <w:t xml:space="preserve">The code can be found in </w:t>
       </w:r>
       <w:r>
         <w:rPr>
@@ -3390,16 +3516,7 @@
           <w:sz w:val="28"/>
           <w:szCs w:val="28"/>
         </w:rPr>
-        <w:t xml:space="preserve"> </w:t>
-      </w:r>
-      <w:r>
-        <w:rPr>
-          <w:rFonts w:ascii="Kalinga" w:eastAsia="Times New Roman" w:hAnsi="Kalinga" w:cs="Kalinga"/>
-          <w:color w:val="24292E"/>
-          <w:sz w:val="28"/>
-          <w:szCs w:val="28"/>
-        </w:rPr>
-        <w:t xml:space="preserve">under function </w:t>
+        <w:t>find_lane_pixels.py</w:t>
       </w:r>
       <w:r>
         <w:rPr>
@@ -3408,7 +3525,36 @@
           <w:sz w:val="28"/>
           <w:szCs w:val="28"/>
         </w:rPr>
-        <w:t>find_next_lane_line_from_prev_poly()</w:t>
+        <w:t xml:space="preserve"> </w:t>
+      </w:r>
+      <w:r>
+        <w:rPr>
+          <w:rFonts w:ascii="Kalinga" w:eastAsia="Times New Roman" w:hAnsi="Kalinga" w:cs="Kalinga"/>
+          <w:color w:val="24292E"/>
+          <w:sz w:val="28"/>
+          <w:szCs w:val="28"/>
+        </w:rPr>
+        <w:t xml:space="preserve">under function </w:t>
+      </w:r>
+      <w:proofErr w:type="spellStart"/>
+      <w:r>
+        <w:rPr>
+          <w:rFonts w:ascii="Kalinga" w:eastAsia="Times New Roman" w:hAnsi="Kalinga" w:cs="Kalinga"/>
+          <w:color w:val="0070C0"/>
+          <w:sz w:val="28"/>
+          <w:szCs w:val="28"/>
+        </w:rPr>
+        <w:t>find_next_lane_line_from_prev_poly</w:t>
+      </w:r>
+      <w:proofErr w:type="spellEnd"/>
+      <w:r>
+        <w:rPr>
+          <w:rFonts w:ascii="Kalinga" w:eastAsia="Times New Roman" w:hAnsi="Kalinga" w:cs="Kalinga"/>
+          <w:color w:val="0070C0"/>
+          <w:sz w:val="28"/>
+          <w:szCs w:val="28"/>
+        </w:rPr>
+        <w:t>()</w:t>
       </w:r>
       <w:r>
         <w:rPr>
@@ -3453,7 +3599,7 @@
                     </pic:cNvPicPr>
                   </pic:nvPicPr>
                   <pic:blipFill>
-                    <a:blip r:embed="rId16" cstate="print">
+                    <a:blip r:embed="rId17" cstate="print">
                       <a:extLst>
                         <a:ext uri="{28A0092B-C50C-407E-A947-70E740481C1C}">
                           <a14:useLocalDpi xmlns:a14="http://schemas.microsoft.com/office/drawing/2010/main" val="0"/>
@@ -3489,47 +3635,20 @@
       <w:pPr>
         <w:jc w:val="center"/>
         <w:rPr>
-          <w:rFonts w:ascii="Kalinga" w:eastAsia="Times New Roman" w:hAnsi="Kalinga" w:cs="Kalinga"/>
-          <w:color w:val="0070C0"/>
-          <w:sz w:val="28"/>
-          <w:szCs w:val="28"/>
-        </w:rPr>
-      </w:pPr>
-      <w:r>
-        <w:rPr>
-          <w:rFonts w:ascii="Kalinga" w:eastAsia="Times New Roman" w:hAnsi="Kalinga" w:cs="Kalinga"/>
-          <w:color w:val="24292E"/>
-          <w:sz w:val="28"/>
-          <w:szCs w:val="28"/>
-        </w:rPr>
-        <w:t xml:space="preserve">Fig </w:t>
-      </w:r>
-      <w:r>
-        <w:rPr>
-          <w:rFonts w:ascii="Kalinga" w:eastAsia="Times New Roman" w:hAnsi="Kalinga" w:cs="Kalinga"/>
-          <w:color w:val="24292E"/>
-          <w:sz w:val="28"/>
-          <w:szCs w:val="28"/>
-        </w:rPr>
-        <w:t>8</w:t>
-      </w:r>
-      <w:r>
-        <w:rPr>
-          <w:rFonts w:ascii="Kalinga" w:eastAsia="Times New Roman" w:hAnsi="Kalinga" w:cs="Kalinga"/>
-          <w:color w:val="24292E"/>
-          <w:sz w:val="28"/>
-          <w:szCs w:val="28"/>
-        </w:rPr>
-        <w:t xml:space="preserve">: </w:t>
-      </w:r>
-      <w:r>
-        <w:rPr>
-          <w:rFonts w:ascii="Kalinga" w:eastAsia="Times New Roman" w:hAnsi="Kalinga" w:cs="Kalinga"/>
-          <w:color w:val="24292E"/>
-          <w:sz w:val="28"/>
-          <w:szCs w:val="28"/>
-        </w:rPr>
-        <w:t>Next Frame Using Previous Polynomial</w:t>
+          <w:rFonts w:ascii="Segoe UI" w:eastAsia="Times New Roman" w:hAnsi="Segoe UI" w:cs="Segoe UI"/>
+          <w:color w:val="24292E"/>
+          <w:sz w:val="24"/>
+          <w:szCs w:val="24"/>
+        </w:rPr>
+      </w:pPr>
+      <w:r>
+        <w:rPr>
+          <w:rFonts w:ascii="Segoe UI" w:eastAsia="Times New Roman" w:hAnsi="Segoe UI" w:cs="Segoe UI"/>
+          <w:color w:val="24292E"/>
+          <w:sz w:val="24"/>
+          <w:szCs w:val="24"/>
+        </w:rPr>
+        <w:t>Fig 8: Next Frame Using Previous Polynomial</w:t>
       </w:r>
     </w:p>
     <w:p>
@@ -3656,7 +3775,7 @@
                     <pic:cNvPicPr/>
                   </pic:nvPicPr>
                   <pic:blipFill>
-                    <a:blip r:embed="rId17"/>
+                    <a:blip r:embed="rId18"/>
                     <a:stretch>
                       <a:fillRect/>
                     </a:stretch>
@@ -3731,7 +3850,27 @@
           <w:sz w:val="28"/>
           <w:szCs w:val="28"/>
         </w:rPr>
-        <w:t xml:space="preserve"> the y values at the bottom of the image is considered, which will be ymax. In the real-world space, the real dimension of the lane is taken as inputs. According to the U.S. regulations, the minimum lane width should be 12 feet or 3.7 meters and </w:t>
+        <w:t xml:space="preserve"> the y values at the bottom of the image is considered, which will be </w:t>
+      </w:r>
+      <w:proofErr w:type="spellStart"/>
+      <w:r>
+        <w:rPr>
+          <w:rFonts w:ascii="Kalinga" w:hAnsi="Kalinga" w:cs="Kalinga"/>
+          <w:color w:val="24292E"/>
+          <w:sz w:val="28"/>
+          <w:szCs w:val="28"/>
+        </w:rPr>
+        <w:t>ymax</w:t>
+      </w:r>
+      <w:proofErr w:type="spellEnd"/>
+      <w:r>
+        <w:rPr>
+          <w:rFonts w:ascii="Kalinga" w:hAnsi="Kalinga" w:cs="Kalinga"/>
+          <w:color w:val="24292E"/>
+          <w:sz w:val="28"/>
+          <w:szCs w:val="28"/>
+        </w:rPr>
+        <w:t xml:space="preserve">. In the real-world space, the real dimension of the lane is taken as inputs. According to the U.S. regulations, the minimum lane width should be 12 feet or 3.7 meters and </w:t>
       </w:r>
       <w:r>
         <w:rPr>
@@ -3749,7 +3888,27 @@
           <w:sz w:val="28"/>
           <w:szCs w:val="28"/>
         </w:rPr>
-        <w:t xml:space="preserve"> take the length of the lane as 30 meters. Since our camera image is in pixels, I convert the pixels in meters as follows: ym_per_pix </w:t>
+        <w:t xml:space="preserve"> take the length of the lane as 30 meters. Since our camera image is in pixels, I convert the pixels in meters as follows: </w:t>
+      </w:r>
+      <w:proofErr w:type="spellStart"/>
+      <w:r>
+        <w:rPr>
+          <w:rFonts w:ascii="Kalinga" w:hAnsi="Kalinga" w:cs="Kalinga"/>
+          <w:color w:val="24292E"/>
+          <w:sz w:val="28"/>
+          <w:szCs w:val="28"/>
+        </w:rPr>
+        <w:t>ym_per_pix</w:t>
+      </w:r>
+      <w:proofErr w:type="spellEnd"/>
+      <w:r>
+        <w:rPr>
+          <w:rFonts w:ascii="Kalinga" w:hAnsi="Kalinga" w:cs="Kalinga"/>
+          <w:color w:val="24292E"/>
+          <w:sz w:val="28"/>
+          <w:szCs w:val="28"/>
+        </w:rPr>
+        <w:t xml:space="preserve"> </w:t>
       </w:r>
       <w:r>
         <w:rPr>
@@ -3759,7 +3918,27 @@
           <w:szCs w:val="28"/>
         </w:rPr>
         <w:lastRenderedPageBreak/>
-        <w:t>= 30/720 # meters per pixel in y dimension xm_per_pix = 3.7/700 # meters per pixel in x dimension</w:t>
+        <w:t xml:space="preserve">= 30/720 # meters per pixel in y dimension </w:t>
+      </w:r>
+      <w:proofErr w:type="spellStart"/>
+      <w:r>
+        <w:rPr>
+          <w:rFonts w:ascii="Kalinga" w:hAnsi="Kalinga" w:cs="Kalinga"/>
+          <w:color w:val="24292E"/>
+          <w:sz w:val="28"/>
+          <w:szCs w:val="28"/>
+        </w:rPr>
+        <w:t>xm_per_pix</w:t>
+      </w:r>
+      <w:proofErr w:type="spellEnd"/>
+      <w:r>
+        <w:rPr>
+          <w:rFonts w:ascii="Kalinga" w:hAnsi="Kalinga" w:cs="Kalinga"/>
+          <w:color w:val="24292E"/>
+          <w:sz w:val="28"/>
+          <w:szCs w:val="28"/>
+        </w:rPr>
+        <w:t xml:space="preserve"> = 3.7/700 # meters per pixel in x dimension</w:t>
       </w:r>
     </w:p>
     <w:p>
@@ -3780,8 +3959,19 @@
           <w:sz w:val="28"/>
           <w:szCs w:val="28"/>
         </w:rPr>
-        <w:t>The coefficients are derived using np.polyfit</w:t>
-      </w:r>
+        <w:t xml:space="preserve">The coefficients are derived using </w:t>
+      </w:r>
+      <w:proofErr w:type="spellStart"/>
+      <w:r>
+        <w:rPr>
+          <w:rFonts w:ascii="Kalinga" w:hAnsi="Kalinga" w:cs="Kalinga"/>
+          <w:color w:val="24292E"/>
+          <w:sz w:val="28"/>
+          <w:szCs w:val="28"/>
+        </w:rPr>
+        <w:t>np.polyfit</w:t>
+      </w:r>
+      <w:proofErr w:type="spellEnd"/>
       <w:r>
         <w:rPr>
           <w:rFonts w:ascii="Kalinga" w:hAnsi="Kalinga" w:cs="Kalinga"/>
@@ -3816,7 +4006,27 @@
           <w:sz w:val="28"/>
           <w:szCs w:val="28"/>
         </w:rPr>
-        <w:t xml:space="preserve">image y value and the x pixel values. Now that we have the coefficients, ymax value, the left and the right curvature is calculated using the </w:t>
+        <w:t xml:space="preserve">image y value and the x pixel values. Now that we have the coefficients, </w:t>
+      </w:r>
+      <w:proofErr w:type="spellStart"/>
+      <w:r>
+        <w:rPr>
+          <w:rFonts w:ascii="Kalinga" w:hAnsi="Kalinga" w:cs="Kalinga"/>
+          <w:color w:val="24292E"/>
+          <w:sz w:val="28"/>
+          <w:szCs w:val="28"/>
+        </w:rPr>
+        <w:t>ymax</w:t>
+      </w:r>
+      <w:proofErr w:type="spellEnd"/>
+      <w:r>
+        <w:rPr>
+          <w:rFonts w:ascii="Kalinga" w:hAnsi="Kalinga" w:cs="Kalinga"/>
+          <w:color w:val="24292E"/>
+          <w:sz w:val="28"/>
+          <w:szCs w:val="28"/>
+        </w:rPr>
+        <w:t xml:space="preserve"> value, the left and the right curvature is calculated using the </w:t>
       </w:r>
       <w:r>
         <w:rPr>
@@ -3843,7 +4053,7 @@
         <w:spacing w:before="0" w:beforeAutospacing="0" w:after="0" w:afterAutospacing="0"/>
         <w:rPr>
           <w:rFonts w:ascii="Kalinga" w:hAnsi="Kalinga" w:cs="Kalinga"/>
-          <w:color w:val="24292E"/>
+          <w:color w:val="0070C0"/>
           <w:sz w:val="28"/>
           <w:szCs w:val="28"/>
         </w:rPr>
@@ -3893,6 +4103,30 @@
         </w:rPr>
         <w:t>radius_of_curvature.py</w:t>
       </w:r>
+    </w:p>
+    <w:p>
+      <w:pPr>
+        <w:pStyle w:val="NormalWeb"/>
+        <w:spacing w:before="0" w:beforeAutospacing="0" w:after="0" w:afterAutospacing="0"/>
+        <w:rPr>
+          <w:rFonts w:ascii="Kalinga" w:hAnsi="Kalinga" w:cs="Kalinga"/>
+          <w:color w:val="0070C0"/>
+          <w:sz w:val="28"/>
+          <w:szCs w:val="28"/>
+        </w:rPr>
+      </w:pPr>
+    </w:p>
+    <w:p>
+      <w:pPr>
+        <w:pStyle w:val="NormalWeb"/>
+        <w:spacing w:before="0" w:beforeAutospacing="0" w:after="0" w:afterAutospacing="0"/>
+        <w:rPr>
+          <w:rFonts w:ascii="Kalinga" w:hAnsi="Kalinga" w:cs="Kalinga"/>
+          <w:color w:val="0070C0"/>
+          <w:sz w:val="28"/>
+          <w:szCs w:val="28"/>
+        </w:rPr>
+      </w:pPr>
     </w:p>
     <w:p>
       <w:pPr>
@@ -3915,9 +4149,7 @@
           </w14:textOutline>
         </w:rPr>
       </w:pPr>
-    </w:p>
-    <w:p>
-      <w:pPr>
+      <w:r>
         <w:rPr>
           <w:rFonts w:ascii="Kalinga" w:hAnsi="Kalinga" w:cs="Kalinga"/>
           <w:b/>
@@ -3936,8 +4168,57 @@
             <w14:round/>
           </w14:textOutline>
         </w:rPr>
-      </w:pPr>
-      <w:r>
+        <w:t>Continuity of Lane Detection</w:t>
+      </w:r>
+    </w:p>
+    <w:p>
+      <w:pPr>
+        <w:rPr>
+          <w:rFonts w:ascii="Kalinga" w:hAnsi="Kalinga" w:cs="Kalinga"/>
+          <w:color w:val="24292E"/>
+          <w:sz w:val="28"/>
+          <w:szCs w:val="28"/>
+        </w:rPr>
+      </w:pPr>
+      <w:r>
+        <w:rPr>
+          <w:rFonts w:ascii="Kalinga" w:hAnsi="Kalinga" w:cs="Kalinga"/>
+          <w:color w:val="24292E"/>
+          <w:sz w:val="28"/>
+          <w:szCs w:val="28"/>
+        </w:rPr>
+        <w:t>As my final video output ran for lane detection, the pipeline stopped at 83 percent indicating that there were no values present in the x-values list. That is when I realized that in between bad lines are detected when pipeline is processing from one frame to the next. Due to this the lane line polynomials are not formed</w:t>
+      </w:r>
+      <w:r>
+        <w:rPr>
+          <w:rFonts w:ascii="Kalinga" w:hAnsi="Kalinga" w:cs="Kalinga"/>
+          <w:color w:val="24292E"/>
+          <w:sz w:val="28"/>
+          <w:szCs w:val="28"/>
+        </w:rPr>
+        <w:t>,</w:t>
+      </w:r>
+      <w:r>
+        <w:rPr>
+          <w:rFonts w:ascii="Kalinga" w:hAnsi="Kalinga" w:cs="Kalinga"/>
+          <w:color w:val="24292E"/>
+          <w:sz w:val="28"/>
+          <w:szCs w:val="28"/>
+        </w:rPr>
+        <w:t xml:space="preserve"> due to lack of line coefficients. To overcome this issue, </w:t>
+      </w:r>
+      <w:r>
+        <w:rPr>
+          <w:rFonts w:ascii="Kalinga" w:hAnsi="Kalinga" w:cs="Kalinga"/>
+          <w:color w:val="24292E"/>
+          <w:sz w:val="28"/>
+          <w:szCs w:val="28"/>
+        </w:rPr>
+        <w:t>I took the average of the coefficients of the lane lines of the newest five frames and passed it on to the function which calculates lane lines of next frames, instead of the just the coefficient the previous lane line.</w:t>
+      </w:r>
+    </w:p>
+    <w:p>
+      <w:pPr>
         <w:rPr>
           <w:rFonts w:ascii="Kalinga" w:hAnsi="Kalinga" w:cs="Kalinga"/>
           <w:b/>
@@ -3956,113 +4237,6 @@
             <w14:round/>
           </w14:textOutline>
         </w:rPr>
-        <w:t>Continuity of Lane Detection</w:t>
-      </w:r>
-    </w:p>
-    <w:p>
-      <w:pPr>
-        <w:rPr>
-          <w:rFonts w:ascii="Kalinga" w:hAnsi="Kalinga" w:cs="Kalinga"/>
-          <w:color w:val="24292E"/>
-          <w:sz w:val="28"/>
-          <w:szCs w:val="28"/>
-        </w:rPr>
-      </w:pPr>
-      <w:r>
-        <w:rPr>
-          <w:rFonts w:ascii="Kalinga" w:hAnsi="Kalinga" w:cs="Kalinga"/>
-          <w:color w:val="24292E"/>
-          <w:sz w:val="28"/>
-          <w:szCs w:val="28"/>
-        </w:rPr>
-        <w:t>As my final video output ran for lane detection, the pipeline stopped at 83 percent indicating that there were no values present in the x-values list. That is when I realized that in between bad lines are detected when pipeline is processing from one frame to the next. Due to this the lane line polynomials are not formed</w:t>
-      </w:r>
-      <w:r>
-        <w:rPr>
-          <w:rFonts w:ascii="Kalinga" w:hAnsi="Kalinga" w:cs="Kalinga"/>
-          <w:color w:val="24292E"/>
-          <w:sz w:val="28"/>
-          <w:szCs w:val="28"/>
-        </w:rPr>
-        <w:t>,</w:t>
-      </w:r>
-      <w:r>
-        <w:rPr>
-          <w:rFonts w:ascii="Kalinga" w:hAnsi="Kalinga" w:cs="Kalinga"/>
-          <w:color w:val="24292E"/>
-          <w:sz w:val="28"/>
-          <w:szCs w:val="28"/>
-        </w:rPr>
-        <w:t xml:space="preserve"> due to lack of line coefficients. To overcome this issue, </w:t>
-      </w:r>
-      <w:r>
-        <w:rPr>
-          <w:rFonts w:ascii="Kalinga" w:hAnsi="Kalinga" w:cs="Kalinga"/>
-          <w:color w:val="24292E"/>
-          <w:sz w:val="28"/>
-          <w:szCs w:val="28"/>
-        </w:rPr>
-        <w:t>I took the average of the coefficients of the lane lines of the newest five frames and passed it on to the function which calculates lane lines of next frames, instead of the just the coefficient the previous lane line.</w:t>
-      </w:r>
-    </w:p>
-    <w:p>
-      <w:pPr>
-        <w:rPr>
-          <w:rFonts w:ascii="Kalinga" w:hAnsi="Kalinga" w:cs="Kalinga"/>
-          <w:color w:val="24292E"/>
-          <w:sz w:val="28"/>
-          <w:szCs w:val="28"/>
-        </w:rPr>
-      </w:pPr>
-    </w:p>
-    <w:p>
-      <w:pPr>
-        <w:rPr>
-          <w:rFonts w:ascii="Kalinga" w:hAnsi="Kalinga" w:cs="Kalinga"/>
-          <w:color w:val="24292E"/>
-          <w:sz w:val="28"/>
-          <w:szCs w:val="28"/>
-        </w:rPr>
-      </w:pPr>
-    </w:p>
-    <w:p>
-      <w:pPr>
-        <w:rPr>
-          <w:rFonts w:ascii="Kalinga" w:hAnsi="Kalinga" w:cs="Kalinga"/>
-          <w:color w:val="24292E"/>
-          <w:sz w:val="28"/>
-          <w:szCs w:val="28"/>
-        </w:rPr>
-      </w:pPr>
-    </w:p>
-    <w:p>
-      <w:pPr>
-        <w:rPr>
-          <w:rFonts w:ascii="Kalinga" w:hAnsi="Kalinga" w:cs="Kalinga"/>
-          <w:color w:val="24292E"/>
-          <w:sz w:val="28"/>
-          <w:szCs w:val="28"/>
-        </w:rPr>
-      </w:pPr>
-    </w:p>
-    <w:p>
-      <w:pPr>
-        <w:rPr>
-          <w:rFonts w:ascii="Kalinga" w:hAnsi="Kalinga" w:cs="Kalinga"/>
-          <w:color w:val="24292E"/>
-          <w:sz w:val="28"/>
-          <w:szCs w:val="28"/>
-        </w:rPr>
-      </w:pPr>
-    </w:p>
-    <w:p>
-      <w:pPr>
-        <w:rPr>
-          <w:rFonts w:ascii="Kalinga" w:hAnsi="Kalinga" w:cs="Kalinga"/>
-          <w:color w:val="24292E"/>
-          <w:sz w:val="28"/>
-          <w:szCs w:val="28"/>
-        </w:rPr>
       </w:pPr>
     </w:p>
     <w:p>
@@ -4086,7 +4260,9 @@
           </w14:textOutline>
         </w:rPr>
       </w:pPr>
-      <w:r>
+    </w:p>
+    <w:p>
+      <w:pPr>
         <w:rPr>
           <w:rFonts w:ascii="Kalinga" w:hAnsi="Kalinga" w:cs="Kalinga"/>
           <w:b/>
@@ -4105,18 +4281,6 @@
             <w14:round/>
           </w14:textOutline>
         </w:rPr>
-        <w:lastRenderedPageBreak/>
-        <w:t>Final Video Output</w:t>
-      </w:r>
-    </w:p>
-    <w:p>
-      <w:pPr>
-        <w:rPr>
-          <w:rFonts w:ascii="Kalinga" w:hAnsi="Kalinga" w:cs="Kalinga"/>
-          <w:color w:val="24292E"/>
-          <w:sz w:val="28"/>
-          <w:szCs w:val="28"/>
-        </w:rPr>
       </w:pPr>
     </w:p>
     <w:p>
@@ -4141,9 +4305,191 @@
         </w:rPr>
       </w:pPr>
     </w:p>
+    <w:p>
+      <w:pPr>
+        <w:rPr>
+          <w:rFonts w:ascii="Kalinga" w:hAnsi="Kalinga" w:cs="Kalinga"/>
+          <w:b/>
+          <w:bCs/>
+          <w:color w:val="0000FF"/>
+          <w:sz w:val="32"/>
+          <w:szCs w:val="32"/>
+          <w14:shadow w14:blurRad="38100" w14:dist="19050" w14:dir="2700000" w14:sx="100000" w14:sy="100000" w14:kx="0" w14:ky="0" w14:algn="tl">
+            <w14:schemeClr w14:val="dk1">
+              <w14:alpha w14:val="60000"/>
+            </w14:schemeClr>
+          </w14:shadow>
+          <w14:textOutline w14:w="0" w14:cap="flat" w14:cmpd="sng" w14:algn="ctr">
+            <w14:noFill/>
+            <w14:prstDash w14:val="solid"/>
+            <w14:round/>
+          </w14:textOutline>
+        </w:rPr>
+      </w:pPr>
+    </w:p>
+    <w:p>
+      <w:pPr>
+        <w:rPr>
+          <w:rFonts w:ascii="Kalinga" w:hAnsi="Kalinga" w:cs="Kalinga"/>
+          <w:b/>
+          <w:bCs/>
+          <w:color w:val="0000FF"/>
+          <w:sz w:val="32"/>
+          <w:szCs w:val="32"/>
+          <w14:shadow w14:blurRad="38100" w14:dist="19050" w14:dir="2700000" w14:sx="100000" w14:sy="100000" w14:kx="0" w14:ky="0" w14:algn="tl">
+            <w14:schemeClr w14:val="dk1">
+              <w14:alpha w14:val="60000"/>
+            </w14:schemeClr>
+          </w14:shadow>
+          <w14:textOutline w14:w="0" w14:cap="flat" w14:cmpd="sng" w14:algn="ctr">
+            <w14:noFill/>
+            <w14:prstDash w14:val="solid"/>
+            <w14:round/>
+          </w14:textOutline>
+        </w:rPr>
+      </w:pPr>
+      <w:r>
+        <w:rPr>
+          <w:rFonts w:ascii="Kalinga" w:hAnsi="Kalinga" w:cs="Kalinga"/>
+          <w:b/>
+          <w:bCs/>
+          <w:color w:val="0000FF"/>
+          <w:sz w:val="32"/>
+          <w:szCs w:val="32"/>
+          <w14:shadow w14:blurRad="38100" w14:dist="19050" w14:dir="2700000" w14:sx="100000" w14:sy="100000" w14:kx="0" w14:ky="0" w14:algn="tl">
+            <w14:schemeClr w14:val="dk1">
+              <w14:alpha w14:val="60000"/>
+            </w14:schemeClr>
+          </w14:shadow>
+          <w14:textOutline w14:w="0" w14:cap="flat" w14:cmpd="sng" w14:algn="ctr">
+            <w14:noFill/>
+            <w14:prstDash w14:val="solid"/>
+            <w14:round/>
+          </w14:textOutline>
+        </w:rPr>
+        <w:lastRenderedPageBreak/>
+        <w:t>Final Video Output</w:t>
+      </w:r>
+    </w:p>
+    <w:p>
+      <w:pPr>
+        <w:rPr>
+          <w:rFonts w:ascii="Kalinga" w:hAnsi="Kalinga" w:cs="Kalinga"/>
+          <w:b/>
+          <w:bCs/>
+          <w:color w:val="0000FF"/>
+          <w:sz w:val="32"/>
+          <w:szCs w:val="32"/>
+          <w14:shadow w14:blurRad="38100" w14:dist="19050" w14:dir="2700000" w14:sx="100000" w14:sy="100000" w14:kx="0" w14:ky="0" w14:algn="tl">
+            <w14:schemeClr w14:val="dk1">
+              <w14:alpha w14:val="60000"/>
+            </w14:schemeClr>
+          </w14:shadow>
+          <w14:textOutline w14:w="0" w14:cap="flat" w14:cmpd="sng" w14:algn="ctr">
+            <w14:noFill/>
+            <w14:prstDash w14:val="solid"/>
+            <w14:round/>
+          </w14:textOutline>
+        </w:rPr>
+      </w:pPr>
+    </w:p>
+    <w:p>
+      <w:pPr>
+        <w:jc w:val="center"/>
+        <w:rPr>
+          <w:rFonts w:ascii="Kalinga" w:hAnsi="Kalinga" w:cs="Kalinga"/>
+          <w:color w:val="24292E"/>
+          <w:sz w:val="28"/>
+          <w:szCs w:val="28"/>
+        </w:rPr>
+      </w:pPr>
+      <w:r>
+        <w:rPr>
+          <w:rFonts w:ascii="Kalinga" w:hAnsi="Kalinga" w:cs="Kalinga"/>
+          <w:noProof/>
+          <w:color w:val="24292E"/>
+          <w:sz w:val="28"/>
+          <w:szCs w:val="28"/>
+        </w:rPr>
+        <w:drawing>
+          <wp:inline distT="0" distB="0" distL="0" distR="0" wp14:anchorId="2A688488" wp14:editId="0642ABF7">
+            <wp:extent cx="4572000" cy="3429000"/>
+            <wp:effectExtent l="0" t="0" r="0" b="0"/>
+            <wp:docPr id="13" name="Video 13" descr="Advance Lane Detection">
+              <a:hlinkClick xmlns:a="http://schemas.openxmlformats.org/drawingml/2006/main" r:id="rId19"/>
+            </wp:docPr>
+            <wp:cNvGraphicFramePr>
+              <a:graphicFrameLocks xmlns:a="http://schemas.openxmlformats.org/drawingml/2006/main" noChangeAspect="1"/>
+            </wp:cNvGraphicFramePr>
+            <a:graphic xmlns:a="http://schemas.openxmlformats.org/drawingml/2006/main">
+              <a:graphicData uri="http://schemas.openxmlformats.org/drawingml/2006/picture">
+                <pic:pic xmlns:pic="http://schemas.openxmlformats.org/drawingml/2006/picture">
+                  <pic:nvPicPr>
+                    <pic:cNvPr id="13" name="Video 13" descr="Advance Lane Detection">
+                      <a:hlinkClick r:id="rId19"/>
+                    </pic:cNvPr>
+                    <pic:cNvPicPr/>
+                  </pic:nvPicPr>
+                  <pic:blipFill>
+                    <a:blip r:embed="rId20">
+                      <a:extLst>
+                        <a:ext uri="{28A0092B-C50C-407E-A947-70E740481C1C}">
+                          <a14:useLocalDpi xmlns:a14="http://schemas.microsoft.com/office/drawing/2010/main" val="0"/>
+                        </a:ext>
+                        <a:ext uri="{C809E66F-F1BF-436E-b5F7-EEA9579F0CBA}">
+                          <wp15:webVideoPr xmlns:wp15="http://schemas.microsoft.com/office/word/2012/wordprocessingDrawing" embeddedHtml="&lt;iframe width=&quot;480&quot; height=&quot;270&quot; src=&quot;https://www.youtube.com/embed/hYtVduIMS5s?feature=oembed&quot; frameborder=&quot;0&quot; allow=&quot;accelerometer; autoplay; encrypted-media; gyroscope; picture-in-picture&quot; allowfullscreen=&quot;&quot; sandbox=&quot;allow-scripts allow-same-origin&quot;&gt;&lt;/iframe&gt;" h="270" w="480"/>
+                        </a:ext>
+                      </a:extLst>
+                    </a:blip>
+                    <a:stretch>
+                      <a:fillRect/>
+                    </a:stretch>
+                  </pic:blipFill>
+                  <pic:spPr>
+                    <a:xfrm>
+                      <a:off x="0" y="0"/>
+                      <a:ext cx="4572000" cy="3429000"/>
+                    </a:xfrm>
+                    <a:prstGeom prst="rect">
+                      <a:avLst/>
+                    </a:prstGeom>
+                  </pic:spPr>
+                </pic:pic>
+              </a:graphicData>
+            </a:graphic>
+          </wp:inline>
+        </w:drawing>
+      </w:r>
+    </w:p>
+    <w:p>
+      <w:pPr>
+        <w:rPr>
+          <w:rFonts w:ascii="Kalinga" w:hAnsi="Kalinga" w:cs="Kalinga"/>
+          <w:color w:val="24292E"/>
+          <w:sz w:val="28"/>
+          <w:szCs w:val="28"/>
+        </w:rPr>
+      </w:pPr>
+    </w:p>
+    <w:p>
+      <w:pPr>
+        <w:rPr>
+          <w:rFonts w:ascii="Kalinga" w:hAnsi="Kalinga" w:cs="Kalinga"/>
+          <w:color w:val="24292E"/>
+          <w:sz w:val="28"/>
+          <w:szCs w:val="28"/>
+        </w:rPr>
+      </w:pPr>
+    </w:p>
     <w:sectPr>
       <w:pgSz w:w="12240" w:h="15840"/>
       <w:pgMar w:top="1440" w:right="1440" w:bottom="1440" w:left="1440" w:header="720" w:footer="720" w:gutter="0"/>
+      <w:pgBorders w:offsetFrom="page">
+        <w:top w:val="single" w:sz="24" w:space="24" w:color="9999FF"/>
+        <w:left w:val="single" w:sz="24" w:space="24" w:color="9999FF"/>
+        <w:bottom w:val="single" w:sz="24" w:space="24" w:color="9999FF"/>
+        <w:right w:val="single" w:sz="24" w:space="24" w:color="9999FF"/>
+      </w:pgBorders>
       <w:cols w:space="720"/>
       <w:docGrid w:linePitch="360"/>
     </w:sectPr>
@@ -4395,7 +4741,7 @@
   <w:docDefaults>
     <w:rPrDefault>
       <w:rPr>
-        <w:rFonts w:asciiTheme="minorHAnsi" w:eastAsiaTheme="minorHAnsi" w:hAnsiTheme="minorHAnsi" w:cstheme="minorBidi"/>
+        <w:rFonts w:asciiTheme="minorHAnsi" w:eastAsiaTheme="minorEastAsia" w:hAnsiTheme="minorHAnsi" w:cstheme="minorBidi"/>
         <w:sz w:val="22"/>
         <w:szCs w:val="22"/>
         <w:lang w:val="en-US" w:eastAsia="en-US" w:bidi="ar-SA"/>
@@ -4788,7 +5134,214 @@
   <w:style w:type="paragraph" w:default="1" w:styleId="Normal">
     <w:name w:val="Normal"/>
     <w:qFormat/>
-    <w:rsid w:val="00E12021"/>
+    <w:rsid w:val="00E46598"/>
+  </w:style>
+  <w:style w:type="paragraph" w:styleId="Heading1">
+    <w:name w:val="heading 1"/>
+    <w:basedOn w:val="Normal"/>
+    <w:next w:val="Normal"/>
+    <w:link w:val="Heading1Char"/>
+    <w:uiPriority w:val="9"/>
+    <w:qFormat/>
+    <w:rsid w:val="00E46598"/>
+    <w:pPr>
+      <w:keepNext/>
+      <w:keepLines/>
+      <w:spacing w:before="400" w:after="40" w:line="240" w:lineRule="auto"/>
+      <w:outlineLvl w:val="0"/>
+    </w:pPr>
+    <w:rPr>
+      <w:rFonts w:asciiTheme="majorHAnsi" w:eastAsiaTheme="majorEastAsia" w:hAnsiTheme="majorHAnsi" w:cstheme="majorBidi"/>
+      <w:color w:val="1F3864" w:themeColor="accent1" w:themeShade="80"/>
+      <w:sz w:val="36"/>
+      <w:szCs w:val="36"/>
+    </w:rPr>
+  </w:style>
+  <w:style w:type="paragraph" w:styleId="Heading2">
+    <w:name w:val="heading 2"/>
+    <w:basedOn w:val="Normal"/>
+    <w:next w:val="Normal"/>
+    <w:link w:val="Heading2Char"/>
+    <w:uiPriority w:val="9"/>
+    <w:semiHidden/>
+    <w:unhideWhenUsed/>
+    <w:qFormat/>
+    <w:rsid w:val="00E46598"/>
+    <w:pPr>
+      <w:keepNext/>
+      <w:keepLines/>
+      <w:spacing w:before="40" w:after="0" w:line="240" w:lineRule="auto"/>
+      <w:outlineLvl w:val="1"/>
+    </w:pPr>
+    <w:rPr>
+      <w:rFonts w:asciiTheme="majorHAnsi" w:eastAsiaTheme="majorEastAsia" w:hAnsiTheme="majorHAnsi" w:cstheme="majorBidi"/>
+      <w:color w:val="2F5496" w:themeColor="accent1" w:themeShade="BF"/>
+      <w:sz w:val="32"/>
+      <w:szCs w:val="32"/>
+    </w:rPr>
+  </w:style>
+  <w:style w:type="paragraph" w:styleId="Heading3">
+    <w:name w:val="heading 3"/>
+    <w:basedOn w:val="Normal"/>
+    <w:next w:val="Normal"/>
+    <w:link w:val="Heading3Char"/>
+    <w:uiPriority w:val="9"/>
+    <w:semiHidden/>
+    <w:unhideWhenUsed/>
+    <w:qFormat/>
+    <w:rsid w:val="00E46598"/>
+    <w:pPr>
+      <w:keepNext/>
+      <w:keepLines/>
+      <w:spacing w:before="40" w:after="0" w:line="240" w:lineRule="auto"/>
+      <w:outlineLvl w:val="2"/>
+    </w:pPr>
+    <w:rPr>
+      <w:rFonts w:asciiTheme="majorHAnsi" w:eastAsiaTheme="majorEastAsia" w:hAnsiTheme="majorHAnsi" w:cstheme="majorBidi"/>
+      <w:color w:val="2F5496" w:themeColor="accent1" w:themeShade="BF"/>
+      <w:sz w:val="28"/>
+      <w:szCs w:val="28"/>
+    </w:rPr>
+  </w:style>
+  <w:style w:type="paragraph" w:styleId="Heading4">
+    <w:name w:val="heading 4"/>
+    <w:basedOn w:val="Normal"/>
+    <w:next w:val="Normal"/>
+    <w:link w:val="Heading4Char"/>
+    <w:uiPriority w:val="9"/>
+    <w:semiHidden/>
+    <w:unhideWhenUsed/>
+    <w:qFormat/>
+    <w:rsid w:val="00E46598"/>
+    <w:pPr>
+      <w:keepNext/>
+      <w:keepLines/>
+      <w:spacing w:before="40" w:after="0"/>
+      <w:outlineLvl w:val="3"/>
+    </w:pPr>
+    <w:rPr>
+      <w:rFonts w:asciiTheme="majorHAnsi" w:eastAsiaTheme="majorEastAsia" w:hAnsiTheme="majorHAnsi" w:cstheme="majorBidi"/>
+      <w:color w:val="2F5496" w:themeColor="accent1" w:themeShade="BF"/>
+      <w:sz w:val="24"/>
+      <w:szCs w:val="24"/>
+    </w:rPr>
+  </w:style>
+  <w:style w:type="paragraph" w:styleId="Heading5">
+    <w:name w:val="heading 5"/>
+    <w:basedOn w:val="Normal"/>
+    <w:next w:val="Normal"/>
+    <w:link w:val="Heading5Char"/>
+    <w:uiPriority w:val="9"/>
+    <w:semiHidden/>
+    <w:unhideWhenUsed/>
+    <w:qFormat/>
+    <w:rsid w:val="00E46598"/>
+    <w:pPr>
+      <w:keepNext/>
+      <w:keepLines/>
+      <w:spacing w:before="40" w:after="0"/>
+      <w:outlineLvl w:val="4"/>
+    </w:pPr>
+    <w:rPr>
+      <w:rFonts w:asciiTheme="majorHAnsi" w:eastAsiaTheme="majorEastAsia" w:hAnsiTheme="majorHAnsi" w:cstheme="majorBidi"/>
+      <w:caps/>
+      <w:color w:val="2F5496" w:themeColor="accent1" w:themeShade="BF"/>
+    </w:rPr>
+  </w:style>
+  <w:style w:type="paragraph" w:styleId="Heading6">
+    <w:name w:val="heading 6"/>
+    <w:basedOn w:val="Normal"/>
+    <w:next w:val="Normal"/>
+    <w:link w:val="Heading6Char"/>
+    <w:uiPriority w:val="9"/>
+    <w:semiHidden/>
+    <w:unhideWhenUsed/>
+    <w:qFormat/>
+    <w:rsid w:val="00E46598"/>
+    <w:pPr>
+      <w:keepNext/>
+      <w:keepLines/>
+      <w:spacing w:before="40" w:after="0"/>
+      <w:outlineLvl w:val="5"/>
+    </w:pPr>
+    <w:rPr>
+      <w:rFonts w:asciiTheme="majorHAnsi" w:eastAsiaTheme="majorEastAsia" w:hAnsiTheme="majorHAnsi" w:cstheme="majorBidi"/>
+      <w:i/>
+      <w:iCs/>
+      <w:caps/>
+      <w:color w:val="1F3864" w:themeColor="accent1" w:themeShade="80"/>
+    </w:rPr>
+  </w:style>
+  <w:style w:type="paragraph" w:styleId="Heading7">
+    <w:name w:val="heading 7"/>
+    <w:basedOn w:val="Normal"/>
+    <w:next w:val="Normal"/>
+    <w:link w:val="Heading7Char"/>
+    <w:uiPriority w:val="9"/>
+    <w:semiHidden/>
+    <w:unhideWhenUsed/>
+    <w:qFormat/>
+    <w:rsid w:val="00E46598"/>
+    <w:pPr>
+      <w:keepNext/>
+      <w:keepLines/>
+      <w:spacing w:before="40" w:after="0"/>
+      <w:outlineLvl w:val="6"/>
+    </w:pPr>
+    <w:rPr>
+      <w:rFonts w:asciiTheme="majorHAnsi" w:eastAsiaTheme="majorEastAsia" w:hAnsiTheme="majorHAnsi" w:cstheme="majorBidi"/>
+      <w:b/>
+      <w:bCs/>
+      <w:color w:val="1F3864" w:themeColor="accent1" w:themeShade="80"/>
+    </w:rPr>
+  </w:style>
+  <w:style w:type="paragraph" w:styleId="Heading8">
+    <w:name w:val="heading 8"/>
+    <w:basedOn w:val="Normal"/>
+    <w:next w:val="Normal"/>
+    <w:link w:val="Heading8Char"/>
+    <w:uiPriority w:val="9"/>
+    <w:semiHidden/>
+    <w:unhideWhenUsed/>
+    <w:qFormat/>
+    <w:rsid w:val="00E46598"/>
+    <w:pPr>
+      <w:keepNext/>
+      <w:keepLines/>
+      <w:spacing w:before="40" w:after="0"/>
+      <w:outlineLvl w:val="7"/>
+    </w:pPr>
+    <w:rPr>
+      <w:rFonts w:asciiTheme="majorHAnsi" w:eastAsiaTheme="majorEastAsia" w:hAnsiTheme="majorHAnsi" w:cstheme="majorBidi"/>
+      <w:b/>
+      <w:bCs/>
+      <w:i/>
+      <w:iCs/>
+      <w:color w:val="1F3864" w:themeColor="accent1" w:themeShade="80"/>
+    </w:rPr>
+  </w:style>
+  <w:style w:type="paragraph" w:styleId="Heading9">
+    <w:name w:val="heading 9"/>
+    <w:basedOn w:val="Normal"/>
+    <w:next w:val="Normal"/>
+    <w:link w:val="Heading9Char"/>
+    <w:uiPriority w:val="9"/>
+    <w:semiHidden/>
+    <w:unhideWhenUsed/>
+    <w:qFormat/>
+    <w:rsid w:val="00E46598"/>
+    <w:pPr>
+      <w:keepNext/>
+      <w:keepLines/>
+      <w:spacing w:before="40" w:after="0"/>
+      <w:outlineLvl w:val="8"/>
+    </w:pPr>
+    <w:rPr>
+      <w:rFonts w:asciiTheme="majorHAnsi" w:eastAsiaTheme="majorEastAsia" w:hAnsiTheme="majorHAnsi" w:cstheme="majorBidi"/>
+      <w:i/>
+      <w:iCs/>
+      <w:color w:val="1F3864" w:themeColor="accent1" w:themeShade="80"/>
+    </w:rPr>
   </w:style>
   <w:style w:type="character" w:default="1" w:styleId="DefaultParagraphFont">
     <w:name w:val="Default Paragraph Font"/>
@@ -4890,6 +5443,396 @@
       <w:color w:val="954F72" w:themeColor="followedHyperlink"/>
       <w:u w:val="single"/>
     </w:rPr>
+  </w:style>
+  <w:style w:type="character" w:customStyle="1" w:styleId="Heading1Char">
+    <w:name w:val="Heading 1 Char"/>
+    <w:basedOn w:val="DefaultParagraphFont"/>
+    <w:link w:val="Heading1"/>
+    <w:uiPriority w:val="9"/>
+    <w:rsid w:val="00E46598"/>
+    <w:rPr>
+      <w:rFonts w:asciiTheme="majorHAnsi" w:eastAsiaTheme="majorEastAsia" w:hAnsiTheme="majorHAnsi" w:cstheme="majorBidi"/>
+      <w:color w:val="1F3864" w:themeColor="accent1" w:themeShade="80"/>
+      <w:sz w:val="36"/>
+      <w:szCs w:val="36"/>
+    </w:rPr>
+  </w:style>
+  <w:style w:type="character" w:customStyle="1" w:styleId="Heading2Char">
+    <w:name w:val="Heading 2 Char"/>
+    <w:basedOn w:val="DefaultParagraphFont"/>
+    <w:link w:val="Heading2"/>
+    <w:uiPriority w:val="9"/>
+    <w:semiHidden/>
+    <w:rsid w:val="00E46598"/>
+    <w:rPr>
+      <w:rFonts w:asciiTheme="majorHAnsi" w:eastAsiaTheme="majorEastAsia" w:hAnsiTheme="majorHAnsi" w:cstheme="majorBidi"/>
+      <w:color w:val="2F5496" w:themeColor="accent1" w:themeShade="BF"/>
+      <w:sz w:val="32"/>
+      <w:szCs w:val="32"/>
+    </w:rPr>
+  </w:style>
+  <w:style w:type="character" w:customStyle="1" w:styleId="Heading3Char">
+    <w:name w:val="Heading 3 Char"/>
+    <w:basedOn w:val="DefaultParagraphFont"/>
+    <w:link w:val="Heading3"/>
+    <w:uiPriority w:val="9"/>
+    <w:semiHidden/>
+    <w:rsid w:val="00E46598"/>
+    <w:rPr>
+      <w:rFonts w:asciiTheme="majorHAnsi" w:eastAsiaTheme="majorEastAsia" w:hAnsiTheme="majorHAnsi" w:cstheme="majorBidi"/>
+      <w:color w:val="2F5496" w:themeColor="accent1" w:themeShade="BF"/>
+      <w:sz w:val="28"/>
+      <w:szCs w:val="28"/>
+    </w:rPr>
+  </w:style>
+  <w:style w:type="character" w:customStyle="1" w:styleId="Heading4Char">
+    <w:name w:val="Heading 4 Char"/>
+    <w:basedOn w:val="DefaultParagraphFont"/>
+    <w:link w:val="Heading4"/>
+    <w:uiPriority w:val="9"/>
+    <w:semiHidden/>
+    <w:rsid w:val="00E46598"/>
+    <w:rPr>
+      <w:rFonts w:asciiTheme="majorHAnsi" w:eastAsiaTheme="majorEastAsia" w:hAnsiTheme="majorHAnsi" w:cstheme="majorBidi"/>
+      <w:color w:val="2F5496" w:themeColor="accent1" w:themeShade="BF"/>
+      <w:sz w:val="24"/>
+      <w:szCs w:val="24"/>
+    </w:rPr>
+  </w:style>
+  <w:style w:type="character" w:customStyle="1" w:styleId="Heading5Char">
+    <w:name w:val="Heading 5 Char"/>
+    <w:basedOn w:val="DefaultParagraphFont"/>
+    <w:link w:val="Heading5"/>
+    <w:uiPriority w:val="9"/>
+    <w:semiHidden/>
+    <w:rsid w:val="00E46598"/>
+    <w:rPr>
+      <w:rFonts w:asciiTheme="majorHAnsi" w:eastAsiaTheme="majorEastAsia" w:hAnsiTheme="majorHAnsi" w:cstheme="majorBidi"/>
+      <w:caps/>
+      <w:color w:val="2F5496" w:themeColor="accent1" w:themeShade="BF"/>
+    </w:rPr>
+  </w:style>
+  <w:style w:type="character" w:customStyle="1" w:styleId="Heading6Char">
+    <w:name w:val="Heading 6 Char"/>
+    <w:basedOn w:val="DefaultParagraphFont"/>
+    <w:link w:val="Heading6"/>
+    <w:uiPriority w:val="9"/>
+    <w:semiHidden/>
+    <w:rsid w:val="00E46598"/>
+    <w:rPr>
+      <w:rFonts w:asciiTheme="majorHAnsi" w:eastAsiaTheme="majorEastAsia" w:hAnsiTheme="majorHAnsi" w:cstheme="majorBidi"/>
+      <w:i/>
+      <w:iCs/>
+      <w:caps/>
+      <w:color w:val="1F3864" w:themeColor="accent1" w:themeShade="80"/>
+    </w:rPr>
+  </w:style>
+  <w:style w:type="character" w:customStyle="1" w:styleId="Heading7Char">
+    <w:name w:val="Heading 7 Char"/>
+    <w:basedOn w:val="DefaultParagraphFont"/>
+    <w:link w:val="Heading7"/>
+    <w:uiPriority w:val="9"/>
+    <w:semiHidden/>
+    <w:rsid w:val="00E46598"/>
+    <w:rPr>
+      <w:rFonts w:asciiTheme="majorHAnsi" w:eastAsiaTheme="majorEastAsia" w:hAnsiTheme="majorHAnsi" w:cstheme="majorBidi"/>
+      <w:b/>
+      <w:bCs/>
+      <w:color w:val="1F3864" w:themeColor="accent1" w:themeShade="80"/>
+    </w:rPr>
+  </w:style>
+  <w:style w:type="character" w:customStyle="1" w:styleId="Heading8Char">
+    <w:name w:val="Heading 8 Char"/>
+    <w:basedOn w:val="DefaultParagraphFont"/>
+    <w:link w:val="Heading8"/>
+    <w:uiPriority w:val="9"/>
+    <w:semiHidden/>
+    <w:rsid w:val="00E46598"/>
+    <w:rPr>
+      <w:rFonts w:asciiTheme="majorHAnsi" w:eastAsiaTheme="majorEastAsia" w:hAnsiTheme="majorHAnsi" w:cstheme="majorBidi"/>
+      <w:b/>
+      <w:bCs/>
+      <w:i/>
+      <w:iCs/>
+      <w:color w:val="1F3864" w:themeColor="accent1" w:themeShade="80"/>
+    </w:rPr>
+  </w:style>
+  <w:style w:type="character" w:customStyle="1" w:styleId="Heading9Char">
+    <w:name w:val="Heading 9 Char"/>
+    <w:basedOn w:val="DefaultParagraphFont"/>
+    <w:link w:val="Heading9"/>
+    <w:uiPriority w:val="9"/>
+    <w:semiHidden/>
+    <w:rsid w:val="00E46598"/>
+    <w:rPr>
+      <w:rFonts w:asciiTheme="majorHAnsi" w:eastAsiaTheme="majorEastAsia" w:hAnsiTheme="majorHAnsi" w:cstheme="majorBidi"/>
+      <w:i/>
+      <w:iCs/>
+      <w:color w:val="1F3864" w:themeColor="accent1" w:themeShade="80"/>
+    </w:rPr>
+  </w:style>
+  <w:style w:type="paragraph" w:styleId="Caption">
+    <w:name w:val="caption"/>
+    <w:basedOn w:val="Normal"/>
+    <w:next w:val="Normal"/>
+    <w:uiPriority w:val="35"/>
+    <w:semiHidden/>
+    <w:unhideWhenUsed/>
+    <w:qFormat/>
+    <w:rsid w:val="00E46598"/>
+    <w:pPr>
+      <w:spacing w:line="240" w:lineRule="auto"/>
+    </w:pPr>
+    <w:rPr>
+      <w:b/>
+      <w:bCs/>
+      <w:smallCaps/>
+      <w:color w:val="44546A" w:themeColor="text2"/>
+    </w:rPr>
+  </w:style>
+  <w:style w:type="paragraph" w:styleId="Title">
+    <w:name w:val="Title"/>
+    <w:basedOn w:val="Normal"/>
+    <w:next w:val="Normal"/>
+    <w:link w:val="TitleChar"/>
+    <w:uiPriority w:val="10"/>
+    <w:qFormat/>
+    <w:rsid w:val="00E46598"/>
+    <w:pPr>
+      <w:spacing w:after="0" w:line="204" w:lineRule="auto"/>
+      <w:contextualSpacing/>
+    </w:pPr>
+    <w:rPr>
+      <w:rFonts w:asciiTheme="majorHAnsi" w:eastAsiaTheme="majorEastAsia" w:hAnsiTheme="majorHAnsi" w:cstheme="majorBidi"/>
+      <w:caps/>
+      <w:color w:val="44546A" w:themeColor="text2"/>
+      <w:spacing w:val="-15"/>
+      <w:sz w:val="72"/>
+      <w:szCs w:val="72"/>
+    </w:rPr>
+  </w:style>
+  <w:style w:type="character" w:customStyle="1" w:styleId="TitleChar">
+    <w:name w:val="Title Char"/>
+    <w:basedOn w:val="DefaultParagraphFont"/>
+    <w:link w:val="Title"/>
+    <w:uiPriority w:val="10"/>
+    <w:rsid w:val="00E46598"/>
+    <w:rPr>
+      <w:rFonts w:asciiTheme="majorHAnsi" w:eastAsiaTheme="majorEastAsia" w:hAnsiTheme="majorHAnsi" w:cstheme="majorBidi"/>
+      <w:caps/>
+      <w:color w:val="44546A" w:themeColor="text2"/>
+      <w:spacing w:val="-15"/>
+      <w:sz w:val="72"/>
+      <w:szCs w:val="72"/>
+    </w:rPr>
+  </w:style>
+  <w:style w:type="paragraph" w:styleId="Subtitle">
+    <w:name w:val="Subtitle"/>
+    <w:basedOn w:val="Normal"/>
+    <w:next w:val="Normal"/>
+    <w:link w:val="SubtitleChar"/>
+    <w:uiPriority w:val="11"/>
+    <w:qFormat/>
+    <w:rsid w:val="00E46598"/>
+    <w:pPr>
+      <w:numPr>
+        <w:ilvl w:val="1"/>
+      </w:numPr>
+      <w:spacing w:after="240" w:line="240" w:lineRule="auto"/>
+    </w:pPr>
+    <w:rPr>
+      <w:rFonts w:asciiTheme="majorHAnsi" w:eastAsiaTheme="majorEastAsia" w:hAnsiTheme="majorHAnsi" w:cstheme="majorBidi"/>
+      <w:color w:val="4472C4" w:themeColor="accent1"/>
+      <w:sz w:val="28"/>
+      <w:szCs w:val="28"/>
+    </w:rPr>
+  </w:style>
+  <w:style w:type="character" w:customStyle="1" w:styleId="SubtitleChar">
+    <w:name w:val="Subtitle Char"/>
+    <w:basedOn w:val="DefaultParagraphFont"/>
+    <w:link w:val="Subtitle"/>
+    <w:uiPriority w:val="11"/>
+    <w:rsid w:val="00E46598"/>
+    <w:rPr>
+      <w:rFonts w:asciiTheme="majorHAnsi" w:eastAsiaTheme="majorEastAsia" w:hAnsiTheme="majorHAnsi" w:cstheme="majorBidi"/>
+      <w:color w:val="4472C4" w:themeColor="accent1"/>
+      <w:sz w:val="28"/>
+      <w:szCs w:val="28"/>
+    </w:rPr>
+  </w:style>
+  <w:style w:type="character" w:styleId="Strong">
+    <w:name w:val="Strong"/>
+    <w:basedOn w:val="DefaultParagraphFont"/>
+    <w:uiPriority w:val="22"/>
+    <w:qFormat/>
+    <w:rsid w:val="00E46598"/>
+    <w:rPr>
+      <w:b/>
+      <w:bCs/>
+    </w:rPr>
+  </w:style>
+  <w:style w:type="character" w:styleId="Emphasis">
+    <w:name w:val="Emphasis"/>
+    <w:basedOn w:val="DefaultParagraphFont"/>
+    <w:uiPriority w:val="20"/>
+    <w:qFormat/>
+    <w:rsid w:val="00E46598"/>
+    <w:rPr>
+      <w:i/>
+      <w:iCs/>
+    </w:rPr>
+  </w:style>
+  <w:style w:type="paragraph" w:styleId="NoSpacing">
+    <w:name w:val="No Spacing"/>
+    <w:uiPriority w:val="1"/>
+    <w:qFormat/>
+    <w:rsid w:val="00E46598"/>
+    <w:pPr>
+      <w:spacing w:after="0" w:line="240" w:lineRule="auto"/>
+    </w:pPr>
+  </w:style>
+  <w:style w:type="paragraph" w:styleId="Quote">
+    <w:name w:val="Quote"/>
+    <w:basedOn w:val="Normal"/>
+    <w:next w:val="Normal"/>
+    <w:link w:val="QuoteChar"/>
+    <w:uiPriority w:val="29"/>
+    <w:qFormat/>
+    <w:rsid w:val="00E46598"/>
+    <w:pPr>
+      <w:spacing w:before="120" w:after="120"/>
+      <w:ind w:left="720"/>
+    </w:pPr>
+    <w:rPr>
+      <w:color w:val="44546A" w:themeColor="text2"/>
+      <w:sz w:val="24"/>
+      <w:szCs w:val="24"/>
+    </w:rPr>
+  </w:style>
+  <w:style w:type="character" w:customStyle="1" w:styleId="QuoteChar">
+    <w:name w:val="Quote Char"/>
+    <w:basedOn w:val="DefaultParagraphFont"/>
+    <w:link w:val="Quote"/>
+    <w:uiPriority w:val="29"/>
+    <w:rsid w:val="00E46598"/>
+    <w:rPr>
+      <w:color w:val="44546A" w:themeColor="text2"/>
+      <w:sz w:val="24"/>
+      <w:szCs w:val="24"/>
+    </w:rPr>
+  </w:style>
+  <w:style w:type="paragraph" w:styleId="IntenseQuote">
+    <w:name w:val="Intense Quote"/>
+    <w:basedOn w:val="Normal"/>
+    <w:next w:val="Normal"/>
+    <w:link w:val="IntenseQuoteChar"/>
+    <w:uiPriority w:val="30"/>
+    <w:qFormat/>
+    <w:rsid w:val="00E46598"/>
+    <w:pPr>
+      <w:spacing w:before="100" w:beforeAutospacing="1" w:after="240" w:line="240" w:lineRule="auto"/>
+      <w:ind w:left="720"/>
+      <w:jc w:val="center"/>
+    </w:pPr>
+    <w:rPr>
+      <w:rFonts w:asciiTheme="majorHAnsi" w:eastAsiaTheme="majorEastAsia" w:hAnsiTheme="majorHAnsi" w:cstheme="majorBidi"/>
+      <w:color w:val="44546A" w:themeColor="text2"/>
+      <w:spacing w:val="-6"/>
+      <w:sz w:val="32"/>
+      <w:szCs w:val="32"/>
+    </w:rPr>
+  </w:style>
+  <w:style w:type="character" w:customStyle="1" w:styleId="IntenseQuoteChar">
+    <w:name w:val="Intense Quote Char"/>
+    <w:basedOn w:val="DefaultParagraphFont"/>
+    <w:link w:val="IntenseQuote"/>
+    <w:uiPriority w:val="30"/>
+    <w:rsid w:val="00E46598"/>
+    <w:rPr>
+      <w:rFonts w:asciiTheme="majorHAnsi" w:eastAsiaTheme="majorEastAsia" w:hAnsiTheme="majorHAnsi" w:cstheme="majorBidi"/>
+      <w:color w:val="44546A" w:themeColor="text2"/>
+      <w:spacing w:val="-6"/>
+      <w:sz w:val="32"/>
+      <w:szCs w:val="32"/>
+    </w:rPr>
+  </w:style>
+  <w:style w:type="character" w:styleId="SubtleEmphasis">
+    <w:name w:val="Subtle Emphasis"/>
+    <w:basedOn w:val="DefaultParagraphFont"/>
+    <w:uiPriority w:val="19"/>
+    <w:qFormat/>
+    <w:rsid w:val="00E46598"/>
+    <w:rPr>
+      <w:i/>
+      <w:iCs/>
+      <w:color w:val="595959" w:themeColor="text1" w:themeTint="A6"/>
+    </w:rPr>
+  </w:style>
+  <w:style w:type="character" w:styleId="IntenseEmphasis">
+    <w:name w:val="Intense Emphasis"/>
+    <w:basedOn w:val="DefaultParagraphFont"/>
+    <w:uiPriority w:val="21"/>
+    <w:qFormat/>
+    <w:rsid w:val="00E46598"/>
+    <w:rPr>
+      <w:b/>
+      <w:bCs/>
+      <w:i/>
+      <w:iCs/>
+    </w:rPr>
+  </w:style>
+  <w:style w:type="character" w:styleId="SubtleReference">
+    <w:name w:val="Subtle Reference"/>
+    <w:basedOn w:val="DefaultParagraphFont"/>
+    <w:uiPriority w:val="31"/>
+    <w:qFormat/>
+    <w:rsid w:val="00E46598"/>
+    <w:rPr>
+      <w:smallCaps/>
+      <w:color w:val="595959" w:themeColor="text1" w:themeTint="A6"/>
+      <w:u w:val="none" w:color="7F7F7F" w:themeColor="text1" w:themeTint="80"/>
+      <w:bdr w:val="none" w:sz="0" w:space="0" w:color="auto"/>
+    </w:rPr>
+  </w:style>
+  <w:style w:type="character" w:styleId="IntenseReference">
+    <w:name w:val="Intense Reference"/>
+    <w:basedOn w:val="DefaultParagraphFont"/>
+    <w:uiPriority w:val="32"/>
+    <w:qFormat/>
+    <w:rsid w:val="00E46598"/>
+    <w:rPr>
+      <w:b/>
+      <w:bCs/>
+      <w:smallCaps/>
+      <w:color w:val="44546A" w:themeColor="text2"/>
+      <w:u w:val="single"/>
+    </w:rPr>
+  </w:style>
+  <w:style w:type="character" w:styleId="BookTitle">
+    <w:name w:val="Book Title"/>
+    <w:basedOn w:val="DefaultParagraphFont"/>
+    <w:uiPriority w:val="33"/>
+    <w:qFormat/>
+    <w:rsid w:val="00E46598"/>
+    <w:rPr>
+      <w:b/>
+      <w:bCs/>
+      <w:smallCaps/>
+      <w:spacing w:val="10"/>
+    </w:rPr>
+  </w:style>
+  <w:style w:type="paragraph" w:styleId="TOCHeading">
+    <w:name w:val="TOC Heading"/>
+    <w:basedOn w:val="Heading1"/>
+    <w:next w:val="Normal"/>
+    <w:uiPriority w:val="39"/>
+    <w:semiHidden/>
+    <w:unhideWhenUsed/>
+    <w:qFormat/>
+    <w:rsid w:val="00E46598"/>
+    <w:pPr>
+      <w:outlineLvl w:val="9"/>
+    </w:pPr>
   </w:style>
 </w:styles>
 </file>
@@ -5041,7 +5984,7 @@
         <a:font script="Tfng" typeface="Ebrima"/>
       </a:minorFont>
     </a:fontScheme>
-    <a:fmtScheme name="Office">
+    <a:fmtScheme name="Reflection">
       <a:fillStyleLst>
         <a:solidFill>
           <a:schemeClr val="phClr"/>
@@ -5050,49 +5993,50 @@
           <a:gsLst>
             <a:gs pos="0">
               <a:schemeClr val="phClr">
-                <a:lumMod val="110000"/>
-                <a:satMod val="105000"/>
-                <a:tint val="67000"/>
+                <a:tint val="50000"/>
+                <a:alpha val="100000"/>
+                <a:satMod val="140000"/>
+                <a:lumMod val="105000"/>
               </a:schemeClr>
             </a:gs>
-            <a:gs pos="50000">
+            <a:gs pos="41000">
               <a:schemeClr val="phClr">
-                <a:lumMod val="105000"/>
-                <a:satMod val="103000"/>
-                <a:tint val="73000"/>
+                <a:tint val="57000"/>
+                <a:satMod val="160000"/>
+                <a:lumMod val="99000"/>
               </a:schemeClr>
             </a:gs>
             <a:gs pos="100000">
               <a:schemeClr val="phClr">
-                <a:lumMod val="105000"/>
-                <a:satMod val="109000"/>
-                <a:tint val="81000"/>
+                <a:tint val="80000"/>
+                <a:satMod val="180000"/>
+                <a:lumMod val="104000"/>
               </a:schemeClr>
             </a:gs>
           </a:gsLst>
-          <a:lin ang="5400000" scaled="0"/>
+          <a:lin ang="5400000" scaled="1"/>
         </a:gradFill>
         <a:gradFill rotWithShape="1">
           <a:gsLst>
             <a:gs pos="0">
               <a:schemeClr val="phClr">
-                <a:satMod val="103000"/>
-                <a:lumMod val="102000"/>
-                <a:tint val="94000"/>
+                <a:tint val="97000"/>
+                <a:satMod val="115000"/>
+                <a:lumMod val="114000"/>
               </a:schemeClr>
             </a:gs>
-            <a:gs pos="50000">
+            <a:gs pos="60000">
               <a:schemeClr val="phClr">
-                <a:satMod val="110000"/>
-                <a:lumMod val="100000"/>
-                <a:shade val="100000"/>
+                <a:tint val="100000"/>
+                <a:shade val="96000"/>
+                <a:satMod val="100000"/>
+                <a:lumMod val="108000"/>
               </a:schemeClr>
             </a:gs>
             <a:gs pos="100000">
               <a:schemeClr val="phClr">
-                <a:lumMod val="99000"/>
-                <a:satMod val="120000"/>
-                <a:shade val="78000"/>
+                <a:shade val="91000"/>
+                <a:satMod val="100000"/>
               </a:schemeClr>
             </a:gs>
           </a:gsLst>
@@ -5100,43 +6044,70 @@
         </a:gradFill>
       </a:fillStyleLst>
       <a:lnStyleLst>
-        <a:ln w="6350" cap="flat" cmpd="sng" algn="ctr">
-          <a:solidFill>
-            <a:schemeClr val="phClr"/>
-          </a:solidFill>
-          <a:prstDash val="solid"/>
-          <a:miter lim="800000"/>
-        </a:ln>
         <a:ln w="12700" cap="flat" cmpd="sng" algn="ctr">
           <a:solidFill>
             <a:schemeClr val="phClr"/>
           </a:solidFill>
           <a:prstDash val="solid"/>
-          <a:miter lim="800000"/>
         </a:ln>
         <a:ln w="19050" cap="flat" cmpd="sng" algn="ctr">
           <a:solidFill>
             <a:schemeClr val="phClr"/>
           </a:solidFill>
           <a:prstDash val="solid"/>
-          <a:miter lim="800000"/>
+        </a:ln>
+        <a:ln w="28575" cap="flat" cmpd="sng" algn="ctr">
+          <a:solidFill>
+            <a:schemeClr val="phClr"/>
+          </a:solidFill>
+          <a:prstDash val="solid"/>
         </a:ln>
       </a:lnStyleLst>
       <a:effectStyleLst>
         <a:effectStyle>
-          <a:effectLst/>
-        </a:effectStyle>
-        <a:effectStyle>
-          <a:effectLst/>
+          <a:effectLst>
+            <a:outerShdw blurRad="38100" dist="25400" dir="5400000" rotWithShape="0">
+              <a:srgbClr val="000000">
+                <a:alpha val="28000"/>
+              </a:srgbClr>
+            </a:outerShdw>
+          </a:effectLst>
         </a:effectStyle>
         <a:effectStyle>
           <a:effectLst>
-            <a:outerShdw blurRad="57150" dist="19050" dir="5400000" algn="ctr" rotWithShape="0">
+            <a:outerShdw blurRad="50800" dist="31750" dir="5400000" sy="98000" rotWithShape="0">
               <a:srgbClr val="000000">
-                <a:alpha val="63000"/>
+                <a:alpha val="47000"/>
               </a:srgbClr>
             </a:outerShdw>
           </a:effectLst>
+          <a:scene3d>
+            <a:camera prst="orthographicFront">
+              <a:rot lat="0" lon="0" rev="0"/>
+            </a:camera>
+            <a:lightRig rig="twoPt" dir="t">
+              <a:rot lat="0" lon="0" rev="4800000"/>
+            </a:lightRig>
+          </a:scene3d>
+          <a:sp3d prstMaterial="matte">
+            <a:bevelT w="25400" h="44450"/>
+          </a:sp3d>
+        </a:effectStyle>
+        <a:effectStyle>
+          <a:effectLst>
+            <a:reflection blurRad="25400" stA="32000" endPos="28000" dist="8889" dir="5400000" sy="-100000" rotWithShape="0"/>
+          </a:effectLst>
+          <a:scene3d>
+            <a:camera prst="orthographicFront">
+              <a:rot lat="0" lon="0" rev="0"/>
+            </a:camera>
+            <a:lightRig rig="threePt" dir="t">
+              <a:rot lat="0" lon="0" rev="4800000"/>
+            </a:lightRig>
+          </a:scene3d>
+          <a:sp3d>
+            <a:bevelT w="50800" h="25400"/>
+          </a:sp3d>
         </a:effectStyle>
       </a:effectStyleLst>
       <a:bgFillStyleLst>

</xml_diff>